<commit_message>
msgbox integration and some fixes
</commit_message>
<xml_diff>
--- a/doc/admindoc.docx
+++ b/doc/admindoc.docx
@@ -1,10 +1,10 @@
 
 <file path=word/document.xml><?xml version="1.0" encoding="utf-8"?>
-<w:document xmlns:wpc="http://schemas.microsoft.com/office/word/2010/wordprocessingCanvas" xmlns:cx="http://schemas.microsoft.com/office/drawing/2014/chartex" xmlns:cx1="http://schemas.microsoft.com/office/drawing/2015/9/8/chartex" xmlns:cx2="http://schemas.microsoft.com/office/drawing/2015/10/21/chartex" xmlns:cx3="http://schemas.microsoft.com/office/drawing/2016/5/9/chartex" xmlns:cx4="http://schemas.microsoft.com/office/drawing/2016/5/10/chartex" xmlns:cx5="http://schemas.microsoft.com/office/drawing/2016/5/11/chartex" xmlns:cx6="http://schemas.microsoft.com/office/drawing/2016/5/12/chartex" xmlns:cx7="http://schemas.microsoft.com/office/drawing/2016/5/13/chartex" xmlns:cx8="http://schemas.microsoft.com/office/drawing/2016/5/14/chartex" xmlns:mc="http://schemas.openxmlformats.org/markup-compatibility/2006" xmlns:aink="http://schemas.microsoft.com/office/drawing/2016/ink" xmlns:am3d="http://schemas.microsoft.com/office/drawing/2017/model3d" xmlns:o="urn:schemas-microsoft-com:office:office" xmlns:r="http://schemas.openxmlformats.org/officeDocument/2006/relationships" xmlns:m="http://schemas.openxmlformats.org/officeDocument/2006/math" xmlns:v="urn:schemas-microsoft-com:vml" xmlns:wp14="http://schemas.microsoft.com/office/word/2010/wordprocessingDrawing" xmlns:wp="http://schemas.openxmlformats.org/drawingml/2006/wordprocessingDrawing" xmlns:w10="urn:schemas-microsoft-com:office:word" xmlns:w="http://schemas.openxmlformats.org/wordprocessingml/2006/main" xmlns:w14="http://schemas.microsoft.com/office/word/2010/wordml" xmlns:w15="http://schemas.microsoft.com/office/word/2012/wordml" xmlns:w16cid="http://schemas.microsoft.com/office/word/2016/wordml/cid" xmlns:w16se="http://schemas.microsoft.com/office/word/2015/wordml/symex" xmlns:wpg="http://schemas.microsoft.com/office/word/2010/wordprocessingGroup" xmlns:wpi="http://schemas.microsoft.com/office/word/2010/wordprocessingInk" xmlns:wne="http://schemas.microsoft.com/office/word/2006/wordml" xmlns:wps="http://schemas.microsoft.com/office/word/2010/wordprocessingShape" mc:Ignorable="w14 w15 w16se w16cid wp14">
+<w:document xmlns:wpc="http://schemas.microsoft.com/office/word/2010/wordprocessingCanvas" xmlns:cx="http://schemas.microsoft.com/office/drawing/2014/chartex" xmlns:mc="http://schemas.openxmlformats.org/markup-compatibility/2006" xmlns:o="urn:schemas-microsoft-com:office:office" xmlns:r="http://schemas.openxmlformats.org/officeDocument/2006/relationships" xmlns:m="http://schemas.openxmlformats.org/officeDocument/2006/math" xmlns:v="urn:schemas-microsoft-com:vml" xmlns:wp14="http://schemas.microsoft.com/office/word/2010/wordprocessingDrawing" xmlns:wp="http://schemas.openxmlformats.org/drawingml/2006/wordprocessingDrawing" xmlns:w10="urn:schemas-microsoft-com:office:word" xmlns:w="http://schemas.openxmlformats.org/wordprocessingml/2006/main" xmlns:w14="http://schemas.microsoft.com/office/word/2010/wordml" xmlns:w15="http://schemas.microsoft.com/office/word/2012/wordml" xmlns:w16se="http://schemas.microsoft.com/office/word/2015/wordml/symex" xmlns:wpg="http://schemas.microsoft.com/office/word/2010/wordprocessingGroup" xmlns:wpi="http://schemas.microsoft.com/office/word/2010/wordprocessingInk" xmlns:wne="http://schemas.microsoft.com/office/word/2006/wordml" xmlns:wps="http://schemas.microsoft.com/office/word/2010/wordprocessingShape" mc:Ignorable="w14 w15 w16se wp14">
   <w:body>
     <w:p>
       <w:pPr>
-        <w:pStyle w:val="Title"/>
+        <w:pStyle w:val="a3"/>
       </w:pPr>
       <w:r>
         <w:rPr>
@@ -26,7 +26,7 @@
     </w:p>
     <w:p>
       <w:pPr>
-        <w:pStyle w:val="ListParagraph"/>
+        <w:pStyle w:val="a5"/>
         <w:numPr>
           <w:ilvl w:val="0"/>
           <w:numId w:val="1"/>
@@ -42,7 +42,7 @@
     </w:p>
     <w:p>
       <w:pPr>
-        <w:pStyle w:val="ListParagraph"/>
+        <w:pStyle w:val="a5"/>
         <w:numPr>
           <w:ilvl w:val="0"/>
           <w:numId w:val="1"/>
@@ -61,7 +61,7 @@
     </w:p>
     <w:p>
       <w:pPr>
-        <w:pStyle w:val="Title"/>
+        <w:pStyle w:val="a3"/>
       </w:pPr>
       <w:r>
         <w:rPr>
@@ -75,7 +75,7 @@
     </w:p>
     <w:p>
       <w:pPr>
-        <w:pStyle w:val="ListParagraph"/>
+        <w:pStyle w:val="a5"/>
         <w:numPr>
           <w:ilvl w:val="0"/>
           <w:numId w:val="3"/>
@@ -89,7 +89,15 @@
         <w:rPr>
           <w:lang w:val="ru-RU"/>
         </w:rPr>
-        <w:t>Иметь соединение с 4мя базами данных</w:t>
+        <w:t>Должны быть установлены соединения</w:t>
+      </w:r>
+      <w:bookmarkStart w:id="0" w:name="_GoBack"/>
+      <w:bookmarkEnd w:id="0"/>
+      <w:r>
+        <w:rPr>
+          <w:lang w:val="ru-RU"/>
+        </w:rPr>
+        <w:t xml:space="preserve"> с 4мя базами данных</w:t>
       </w:r>
       <w:r>
         <w:rPr>
@@ -100,7 +108,7 @@
     </w:p>
     <w:p>
       <w:pPr>
-        <w:pStyle w:val="ListParagraph"/>
+        <w:pStyle w:val="a5"/>
         <w:numPr>
           <w:ilvl w:val="1"/>
           <w:numId w:val="3"/>
@@ -176,13 +184,7 @@
         <w:rPr>
           <w:lang w:val="ru-RU"/>
         </w:rPr>
-        <w:t xml:space="preserve"> (12)</w:t>
-      </w:r>
-      <w:r>
-        <w:rPr>
-          <w:lang w:val="ru-RU"/>
-        </w:rPr>
-        <w:t xml:space="preserve">, </w:t>
+        <w:t xml:space="preserve"> (12), </w:t>
       </w:r>
       <w:r>
         <w:rPr>
@@ -306,13 +308,13 @@
     </w:p>
     <w:p>
       <w:pPr>
-        <w:pStyle w:val="ListParagraph"/>
+        <w:pStyle w:val="a5"/>
         <w:numPr>
           <w:ilvl w:val="1"/>
           <w:numId w:val="3"/>
         </w:numPr>
         <w:rPr>
-          <w:rStyle w:val="HTMLTypewriter"/>
+          <w:rStyle w:val="HTML"/>
           <w:rFonts w:asciiTheme="minorHAnsi" w:eastAsiaTheme="minorHAnsi" w:hAnsiTheme="minorHAnsi" w:cstheme="minorBidi"/>
           <w:sz w:val="32"/>
           <w:szCs w:val="22"/>
@@ -547,19 +549,7 @@
         <w:rPr>
           <w:lang w:val="ru-RU"/>
         </w:rPr>
-        <w:t xml:space="preserve">цикличен, то есть последний или максимальный </w:t>
-      </w:r>
-      <w:r>
-        <w:rPr>
-          <w:lang w:val="ru-RU"/>
-        </w:rPr>
-        <w:t>элемент в таблице</w:t>
-      </w:r>
-      <w:r>
-        <w:rPr>
-          <w:lang w:val="ru-RU"/>
-        </w:rPr>
-        <w:t xml:space="preserve"> не всегда является текущим индексом. Для вычисления текущего индекса надо использовать запрос </w:t>
+        <w:t xml:space="preserve">цикличен, то есть последний или максимальный элемент в таблице не всегда является текущим индексом. Для вычисления текущего индекса надо использовать запрос </w:t>
       </w:r>
       <w:r>
         <w:rPr>
@@ -582,7 +572,7 @@
       </w:r>
       <w:r>
         <w:rPr>
-          <w:rStyle w:val="HTMLTypewriter"/>
+          <w:rStyle w:val="HTML"/>
           <w:rFonts w:asciiTheme="majorHAnsi" w:eastAsiaTheme="majorEastAsia" w:hAnsiTheme="majorHAnsi" w:cstheme="majorHAnsi"/>
           <w:i/>
           <w:sz w:val="32"/>
@@ -592,7 +582,7 @@
       </w:r>
       <w:r>
         <w:rPr>
-          <w:rStyle w:val="HTMLTypewriter"/>
+          <w:rStyle w:val="HTML"/>
           <w:rFonts w:asciiTheme="majorHAnsi" w:eastAsiaTheme="majorEastAsia" w:hAnsiTheme="majorHAnsi" w:cstheme="majorHAnsi"/>
           <w:i/>
           <w:sz w:val="32"/>
@@ -603,7 +593,7 @@
       </w:r>
       <w:r>
         <w:rPr>
-          <w:rStyle w:val="HTMLTypewriter"/>
+          <w:rStyle w:val="HTML"/>
           <w:rFonts w:asciiTheme="majorHAnsi" w:eastAsiaTheme="majorEastAsia" w:hAnsiTheme="majorHAnsi" w:cstheme="majorHAnsi"/>
           <w:i/>
           <w:sz w:val="32"/>
@@ -772,7 +762,7 @@
       </w:r>
       <w:r>
         <w:rPr>
-          <w:rStyle w:val="HTMLTypewriter"/>
+          <w:rStyle w:val="HTML"/>
           <w:rFonts w:asciiTheme="minorHAnsi" w:eastAsiaTheme="majorEastAsia" w:hAnsiTheme="minorHAnsi" w:cstheme="minorHAnsi"/>
           <w:i/>
           <w:sz w:val="32"/>
@@ -782,7 +772,7 @@
       </w:r>
       <w:r>
         <w:rPr>
-          <w:rStyle w:val="HTMLTypewriter"/>
+          <w:rStyle w:val="HTML"/>
           <w:rFonts w:asciiTheme="minorHAnsi" w:eastAsiaTheme="majorEastAsia" w:hAnsiTheme="minorHAnsi" w:cstheme="minorHAnsi"/>
           <w:i/>
           <w:sz w:val="32"/>
@@ -793,7 +783,7 @@
       </w:r>
       <w:r>
         <w:rPr>
-          <w:rStyle w:val="HTMLTypewriter"/>
+          <w:rStyle w:val="HTML"/>
           <w:rFonts w:asciiTheme="minorHAnsi" w:eastAsiaTheme="majorEastAsia" w:hAnsiTheme="minorHAnsi" w:cstheme="minorHAnsi"/>
           <w:i/>
           <w:sz w:val="32"/>
@@ -803,7 +793,7 @@
       </w:r>
       <w:r>
         <w:rPr>
-          <w:rStyle w:val="HTMLTypewriter"/>
+          <w:rStyle w:val="HTML"/>
           <w:rFonts w:asciiTheme="minorHAnsi" w:eastAsiaTheme="majorEastAsia" w:hAnsiTheme="minorHAnsi" w:cstheme="minorHAnsi"/>
           <w:i/>
           <w:sz w:val="32"/>
@@ -814,7 +804,7 @@
       </w:r>
       <w:r>
         <w:rPr>
-          <w:rStyle w:val="HTMLTypewriter"/>
+          <w:rStyle w:val="HTML"/>
           <w:rFonts w:asciiTheme="majorHAnsi" w:eastAsiaTheme="majorEastAsia" w:hAnsiTheme="majorHAnsi" w:cstheme="majorHAnsi"/>
           <w:i/>
           <w:sz w:val="32"/>
@@ -824,7 +814,7 @@
       </w:r>
       <w:r>
         <w:rPr>
-          <w:rStyle w:val="HTMLTypewriter"/>
+          <w:rStyle w:val="HTML"/>
           <w:rFonts w:asciiTheme="majorHAnsi" w:eastAsiaTheme="majorEastAsia" w:hAnsiTheme="majorHAnsi" w:cstheme="majorHAnsi"/>
           <w:i/>
           <w:sz w:val="32"/>
@@ -835,7 +825,7 @@
       </w:r>
       <w:r>
         <w:rPr>
-          <w:rStyle w:val="HTMLTypewriter"/>
+          <w:rStyle w:val="HTML"/>
           <w:rFonts w:asciiTheme="majorHAnsi" w:eastAsiaTheme="majorEastAsia" w:hAnsiTheme="majorHAnsi" w:cstheme="majorHAnsi"/>
           <w:i/>
           <w:sz w:val="32"/>
@@ -845,7 +835,7 @@
       </w:r>
       <w:r>
         <w:rPr>
-          <w:rStyle w:val="HTMLTypewriter"/>
+          <w:rStyle w:val="HTML"/>
           <w:rFonts w:asciiTheme="minorHAnsi" w:eastAsiaTheme="majorEastAsia" w:hAnsiTheme="minorHAnsi" w:cstheme="minorHAnsi"/>
           <w:i/>
           <w:sz w:val="32"/>
@@ -857,7 +847,7 @@
       <w:proofErr w:type="spellStart"/>
       <w:r>
         <w:rPr>
-          <w:rStyle w:val="HTMLTypewriter"/>
+          <w:rStyle w:val="HTML"/>
           <w:rFonts w:asciiTheme="minorHAnsi" w:eastAsiaTheme="majorEastAsia" w:hAnsiTheme="minorHAnsi" w:cstheme="minorHAnsi"/>
           <w:i/>
           <w:sz w:val="32"/>
@@ -868,7 +858,7 @@
       <w:proofErr w:type="spellEnd"/>
       <w:r>
         <w:rPr>
-          <w:rStyle w:val="HTMLTypewriter"/>
+          <w:rStyle w:val="HTML"/>
           <w:rFonts w:asciiTheme="minorHAnsi" w:eastAsiaTheme="majorEastAsia" w:hAnsiTheme="minorHAnsi" w:cstheme="minorHAnsi"/>
           <w:i/>
           <w:sz w:val="32"/>
@@ -880,7 +870,7 @@
       <w:proofErr w:type="spellStart"/>
       <w:r>
         <w:rPr>
-          <w:rStyle w:val="HTMLTypewriter"/>
+          <w:rStyle w:val="HTML"/>
           <w:rFonts w:asciiTheme="minorHAnsi" w:eastAsiaTheme="majorEastAsia" w:hAnsiTheme="minorHAnsi" w:cstheme="minorHAnsi"/>
           <w:i/>
           <w:sz w:val="32"/>
@@ -891,7 +881,7 @@
       <w:proofErr w:type="spellEnd"/>
       <w:r>
         <w:rPr>
-          <w:rStyle w:val="HTMLTypewriter"/>
+          <w:rStyle w:val="HTML"/>
           <w:rFonts w:asciiTheme="minorHAnsi" w:eastAsiaTheme="majorEastAsia" w:hAnsiTheme="minorHAnsi" w:cstheme="minorHAnsi"/>
           <w:i/>
           <w:sz w:val="32"/>
@@ -902,7 +892,7 @@
       </w:r>
       <w:r>
         <w:rPr>
-          <w:rStyle w:val="HTMLTypewriter"/>
+          <w:rStyle w:val="HTML"/>
           <w:rFonts w:asciiTheme="minorHAnsi" w:eastAsiaTheme="majorEastAsia" w:hAnsiTheme="minorHAnsi" w:cstheme="minorHAnsi"/>
           <w:i/>
           <w:sz w:val="32"/>
@@ -912,7 +902,7 @@
       </w:r>
       <w:r>
         <w:rPr>
-          <w:rStyle w:val="HTMLTypewriter"/>
+          <w:rStyle w:val="HTML"/>
           <w:rFonts w:asciiTheme="minorHAnsi" w:eastAsiaTheme="majorEastAsia" w:hAnsiTheme="minorHAnsi" w:cstheme="minorHAnsi"/>
           <w:b/>
           <w:i/>
@@ -924,7 +914,7 @@
       </w:r>
       <w:r>
         <w:rPr>
-          <w:rStyle w:val="HTMLTypewriter"/>
+          <w:rStyle w:val="HTML"/>
           <w:rFonts w:asciiTheme="minorHAnsi" w:eastAsiaTheme="majorEastAsia" w:hAnsiTheme="minorHAnsi" w:cstheme="minorHAnsi"/>
           <w:sz w:val="32"/>
           <w:szCs w:val="32"/>
@@ -934,7 +924,7 @@
       </w:r>
       <w:r>
         <w:rPr>
-          <w:rStyle w:val="HTMLTypewriter"/>
+          <w:rStyle w:val="HTML"/>
           <w:rFonts w:asciiTheme="majorHAnsi" w:eastAsiaTheme="majorEastAsia" w:hAnsiTheme="majorHAnsi" w:cstheme="majorHAnsi"/>
           <w:sz w:val="32"/>
           <w:szCs w:val="32"/>
@@ -943,7 +933,7 @@
       </w:r>
       <w:r>
         <w:rPr>
-          <w:rStyle w:val="HTMLTypewriter"/>
+          <w:rStyle w:val="HTML"/>
           <w:rFonts w:asciiTheme="majorHAnsi" w:eastAsiaTheme="majorEastAsia" w:hAnsiTheme="majorHAnsi" w:cstheme="majorHAnsi"/>
           <w:sz w:val="32"/>
           <w:szCs w:val="32"/>
@@ -953,7 +943,7 @@
       </w:r>
       <w:r>
         <w:rPr>
-          <w:rStyle w:val="HTMLTypewriter"/>
+          <w:rStyle w:val="HTML"/>
           <w:rFonts w:asciiTheme="minorHAnsi" w:eastAsiaTheme="majorEastAsia" w:hAnsiTheme="minorHAnsi" w:cstheme="minorHAnsi"/>
           <w:sz w:val="32"/>
           <w:szCs w:val="32"/>
@@ -964,7 +954,7 @@
       <w:proofErr w:type="gramStart"/>
       <w:r>
         <w:rPr>
-          <w:rStyle w:val="HTMLTypewriter"/>
+          <w:rStyle w:val="HTML"/>
           <w:rFonts w:asciiTheme="minorHAnsi" w:eastAsiaTheme="majorEastAsia" w:hAnsiTheme="minorHAnsi" w:cstheme="minorHAnsi"/>
           <w:sz w:val="32"/>
           <w:szCs w:val="32"/>
@@ -973,7 +963,7 @@
       </w:r>
       <w:r>
         <w:rPr>
-          <w:rStyle w:val="HTMLTypewriter"/>
+          <w:rStyle w:val="HTML"/>
           <w:rFonts w:asciiTheme="minorHAnsi" w:eastAsiaTheme="majorEastAsia" w:hAnsiTheme="minorHAnsi" w:cstheme="minorHAnsi"/>
           <w:sz w:val="32"/>
           <w:szCs w:val="32"/>
@@ -984,7 +974,7 @@
       <w:proofErr w:type="gramEnd"/>
       <w:r>
         <w:rPr>
-          <w:rStyle w:val="HTMLTypewriter"/>
+          <w:rStyle w:val="HTML"/>
           <w:rFonts w:asciiTheme="minorHAnsi" w:eastAsiaTheme="majorEastAsia" w:hAnsiTheme="minorHAnsi" w:cstheme="minorHAnsi"/>
           <w:sz w:val="32"/>
           <w:szCs w:val="32"/>
@@ -994,7 +984,7 @@
       </w:r>
       <w:r>
         <w:rPr>
-          <w:rStyle w:val="HTMLTypewriter"/>
+          <w:rStyle w:val="HTML"/>
           <w:rFonts w:asciiTheme="minorHAnsi" w:eastAsiaTheme="majorEastAsia" w:hAnsiTheme="minorHAnsi" w:cstheme="minorHAnsi"/>
           <w:sz w:val="32"/>
           <w:szCs w:val="32"/>
@@ -1004,7 +994,7 @@
       </w:r>
       <w:r>
         <w:rPr>
-          <w:rStyle w:val="HTMLTypewriter"/>
+          <w:rStyle w:val="HTML"/>
           <w:rFonts w:asciiTheme="minorHAnsi" w:eastAsiaTheme="majorEastAsia" w:hAnsiTheme="minorHAnsi" w:cstheme="minorHAnsi"/>
           <w:sz w:val="32"/>
           <w:szCs w:val="32"/>
@@ -1014,7 +1004,7 @@
       </w:r>
       <w:r>
         <w:rPr>
-          <w:rStyle w:val="HTMLTypewriter"/>
+          <w:rStyle w:val="HTML"/>
           <w:rFonts w:asciiTheme="minorHAnsi" w:eastAsiaTheme="majorEastAsia" w:hAnsiTheme="minorHAnsi" w:cstheme="minorHAnsi"/>
           <w:sz w:val="32"/>
           <w:szCs w:val="32"/>
@@ -1024,7 +1014,7 @@
       </w:r>
       <w:r>
         <w:rPr>
-          <w:rStyle w:val="HTMLTypewriter"/>
+          <w:rStyle w:val="HTML"/>
           <w:rFonts w:asciiTheme="minorHAnsi" w:eastAsiaTheme="majorEastAsia" w:hAnsiTheme="minorHAnsi" w:cstheme="minorHAnsi"/>
           <w:sz w:val="32"/>
           <w:szCs w:val="32"/>
@@ -1034,7 +1024,7 @@
       </w:r>
       <w:r>
         <w:rPr>
-          <w:rStyle w:val="HTMLTypewriter"/>
+          <w:rStyle w:val="HTML"/>
           <w:rFonts w:asciiTheme="minorHAnsi" w:eastAsiaTheme="majorEastAsia" w:hAnsiTheme="minorHAnsi" w:cstheme="minorHAnsi"/>
           <w:sz w:val="32"/>
           <w:szCs w:val="32"/>
@@ -1044,7 +1034,7 @@
       </w:r>
       <w:r>
         <w:rPr>
-          <w:rStyle w:val="HTMLTypewriter"/>
+          <w:rStyle w:val="HTML"/>
           <w:rFonts w:asciiTheme="minorHAnsi" w:eastAsiaTheme="majorEastAsia" w:hAnsiTheme="minorHAnsi" w:cstheme="minorHAnsi"/>
           <w:sz w:val="32"/>
           <w:szCs w:val="32"/>
@@ -1054,7 +1044,7 @@
       </w:r>
       <w:r>
         <w:rPr>
-          <w:rStyle w:val="HTMLTypewriter"/>
+          <w:rStyle w:val="HTML"/>
           <w:rFonts w:asciiTheme="minorHAnsi" w:eastAsiaTheme="majorEastAsia" w:hAnsiTheme="minorHAnsi" w:cstheme="minorHAnsi"/>
           <w:sz w:val="32"/>
           <w:szCs w:val="32"/>
@@ -1064,7 +1054,7 @@
       </w:r>
       <w:r>
         <w:rPr>
-          <w:rStyle w:val="HTMLTypewriter"/>
+          <w:rStyle w:val="HTML"/>
           <w:rFonts w:asciiTheme="majorHAnsi" w:eastAsiaTheme="majorEastAsia" w:hAnsiTheme="majorHAnsi" w:cstheme="majorHAnsi"/>
           <w:sz w:val="32"/>
           <w:szCs w:val="32"/>
@@ -1073,7 +1063,7 @@
       </w:r>
       <w:r>
         <w:rPr>
-          <w:rStyle w:val="HTMLTypewriter"/>
+          <w:rStyle w:val="HTML"/>
           <w:rFonts w:asciiTheme="majorHAnsi" w:eastAsiaTheme="majorEastAsia" w:hAnsiTheme="majorHAnsi" w:cstheme="majorHAnsi"/>
           <w:sz w:val="32"/>
           <w:szCs w:val="32"/>
@@ -1083,7 +1073,7 @@
       </w:r>
       <w:r>
         <w:rPr>
-          <w:rStyle w:val="HTMLTypewriter"/>
+          <w:rStyle w:val="HTML"/>
           <w:rFonts w:asciiTheme="minorHAnsi" w:eastAsiaTheme="majorEastAsia" w:hAnsiTheme="minorHAnsi" w:cstheme="minorHAnsi"/>
           <w:sz w:val="32"/>
           <w:szCs w:val="32"/>
@@ -1094,7 +1084,7 @@
       <w:proofErr w:type="spellStart"/>
       <w:r>
         <w:rPr>
-          <w:rStyle w:val="HTMLTypewriter"/>
+          <w:rStyle w:val="HTML"/>
           <w:rFonts w:asciiTheme="majorHAnsi" w:eastAsiaTheme="majorEastAsia" w:hAnsiTheme="majorHAnsi" w:cstheme="majorHAnsi"/>
           <w:sz w:val="32"/>
           <w:szCs w:val="32"/>
@@ -1104,7 +1094,7 @@
       <w:proofErr w:type="spellEnd"/>
       <w:r>
         <w:rPr>
-          <w:rStyle w:val="HTMLTypewriter"/>
+          <w:rStyle w:val="HTML"/>
           <w:rFonts w:asciiTheme="majorHAnsi" w:eastAsiaTheme="majorEastAsia" w:hAnsiTheme="majorHAnsi" w:cstheme="majorHAnsi"/>
           <w:sz w:val="32"/>
           <w:szCs w:val="32"/>
@@ -1114,7 +1104,7 @@
       </w:r>
       <w:r>
         <w:rPr>
-          <w:rStyle w:val="HTMLTypewriter"/>
+          <w:rStyle w:val="HTML"/>
           <w:rFonts w:asciiTheme="minorHAnsi" w:eastAsiaTheme="majorEastAsia" w:hAnsiTheme="minorHAnsi" w:cstheme="minorHAnsi"/>
           <w:sz w:val="32"/>
           <w:szCs w:val="32"/>
@@ -1124,7 +1114,7 @@
       </w:r>
       <w:r>
         <w:rPr>
-          <w:rStyle w:val="HTMLTypewriter"/>
+          <w:rStyle w:val="HTML"/>
           <w:rFonts w:asciiTheme="minorHAnsi" w:eastAsiaTheme="majorEastAsia" w:hAnsiTheme="minorHAnsi" w:cstheme="minorHAnsi"/>
           <w:sz w:val="32"/>
           <w:szCs w:val="32"/>
@@ -1134,7 +1124,7 @@
       </w:r>
       <w:r>
         <w:rPr>
-          <w:rStyle w:val="HTMLTypewriter"/>
+          <w:rStyle w:val="HTML"/>
           <w:rFonts w:asciiTheme="minorHAnsi" w:eastAsiaTheme="majorEastAsia" w:hAnsiTheme="minorHAnsi" w:cstheme="minorHAnsi"/>
           <w:sz w:val="32"/>
           <w:szCs w:val="32"/>
@@ -1144,7 +1134,7 @@
       </w:r>
       <w:r>
         <w:rPr>
-          <w:rStyle w:val="HTMLTypewriter"/>
+          <w:rStyle w:val="HTML"/>
           <w:rFonts w:asciiTheme="minorHAnsi" w:eastAsiaTheme="majorEastAsia" w:hAnsiTheme="minorHAnsi" w:cstheme="minorHAnsi"/>
           <w:sz w:val="32"/>
           <w:szCs w:val="32"/>
@@ -1155,7 +1145,7 @@
       <w:proofErr w:type="spellStart"/>
       <w:r>
         <w:rPr>
-          <w:rStyle w:val="HTMLTypewriter"/>
+          <w:rStyle w:val="HTML"/>
           <w:rFonts w:asciiTheme="majorHAnsi" w:eastAsiaTheme="majorEastAsia" w:hAnsiTheme="majorHAnsi" w:cstheme="majorHAnsi"/>
           <w:sz w:val="32"/>
           <w:szCs w:val="32"/>
@@ -1165,17 +1155,17 @@
       <w:proofErr w:type="spellEnd"/>
       <w:r>
         <w:rPr>
-          <w:rStyle w:val="HTMLTypewriter"/>
-          <w:rFonts w:asciiTheme="minorHAnsi" w:eastAsiaTheme="majorEastAsia" w:hAnsiTheme="minorHAnsi" w:cstheme="minorHAnsi"/>
-          <w:sz w:val="32"/>
-          <w:szCs w:val="32"/>
-          <w:lang w:val="ru-RU"/>
-        </w:rPr>
-        <w:t xml:space="preserve"> </w:t>
-      </w:r>
-      <w:r>
-        <w:rPr>
-          <w:rStyle w:val="HTMLTypewriter"/>
+          <w:rStyle w:val="HTML"/>
+          <w:rFonts w:asciiTheme="minorHAnsi" w:eastAsiaTheme="majorEastAsia" w:hAnsiTheme="minorHAnsi" w:cstheme="minorHAnsi"/>
+          <w:sz w:val="32"/>
+          <w:szCs w:val="32"/>
+          <w:lang w:val="ru-RU"/>
+        </w:rPr>
+        <w:t xml:space="preserve"> </w:t>
+      </w:r>
+      <w:r>
+        <w:rPr>
+          <w:rStyle w:val="HTML"/>
           <w:rFonts w:asciiTheme="minorHAnsi" w:eastAsiaTheme="majorEastAsia" w:hAnsiTheme="minorHAnsi" w:cstheme="minorHAnsi"/>
           <w:sz w:val="32"/>
           <w:szCs w:val="32"/>
@@ -1184,17 +1174,17 @@
       </w:r>
       <w:r>
         <w:rPr>
-          <w:rStyle w:val="HTMLTypewriter"/>
-          <w:rFonts w:asciiTheme="minorHAnsi" w:eastAsiaTheme="majorEastAsia" w:hAnsiTheme="minorHAnsi" w:cstheme="minorHAnsi"/>
-          <w:sz w:val="32"/>
-          <w:szCs w:val="32"/>
-          <w:lang w:val="ru-RU"/>
-        </w:rPr>
-        <w:t xml:space="preserve"> </w:t>
-      </w:r>
-      <w:r>
-        <w:rPr>
-          <w:rStyle w:val="HTMLTypewriter"/>
+          <w:rStyle w:val="HTML"/>
+          <w:rFonts w:asciiTheme="minorHAnsi" w:eastAsiaTheme="majorEastAsia" w:hAnsiTheme="minorHAnsi" w:cstheme="minorHAnsi"/>
+          <w:sz w:val="32"/>
+          <w:szCs w:val="32"/>
+          <w:lang w:val="ru-RU"/>
+        </w:rPr>
+        <w:t xml:space="preserve"> </w:t>
+      </w:r>
+      <w:r>
+        <w:rPr>
+          <w:rStyle w:val="HTML"/>
           <w:rFonts w:asciiTheme="minorHAnsi" w:eastAsiaTheme="majorEastAsia" w:hAnsiTheme="minorHAnsi" w:cstheme="minorHAnsi"/>
           <w:sz w:val="32"/>
           <w:szCs w:val="32"/>
@@ -1203,17 +1193,17 @@
       </w:r>
       <w:r>
         <w:rPr>
-          <w:rStyle w:val="HTMLTypewriter"/>
-          <w:rFonts w:asciiTheme="minorHAnsi" w:eastAsiaTheme="majorEastAsia" w:hAnsiTheme="minorHAnsi" w:cstheme="minorHAnsi"/>
-          <w:sz w:val="32"/>
-          <w:szCs w:val="32"/>
-          <w:lang w:val="ru-RU"/>
-        </w:rPr>
-        <w:t xml:space="preserve"> </w:t>
-      </w:r>
-      <w:r>
-        <w:rPr>
-          <w:rStyle w:val="HTMLTypewriter"/>
+          <w:rStyle w:val="HTML"/>
+          <w:rFonts w:asciiTheme="minorHAnsi" w:eastAsiaTheme="majorEastAsia" w:hAnsiTheme="minorHAnsi" w:cstheme="minorHAnsi"/>
+          <w:sz w:val="32"/>
+          <w:szCs w:val="32"/>
+          <w:lang w:val="ru-RU"/>
+        </w:rPr>
+        <w:t xml:space="preserve"> </w:t>
+      </w:r>
+      <w:r>
+        <w:rPr>
+          <w:rStyle w:val="HTML"/>
           <w:rFonts w:asciiTheme="minorHAnsi" w:eastAsiaTheme="majorEastAsia" w:hAnsiTheme="minorHAnsi" w:cstheme="minorHAnsi"/>
           <w:sz w:val="32"/>
           <w:szCs w:val="32"/>
@@ -1222,7 +1212,7 @@
       </w:r>
       <w:r>
         <w:rPr>
-          <w:rStyle w:val="HTMLTypewriter"/>
+          <w:rStyle w:val="HTML"/>
           <w:rFonts w:asciiTheme="minorHAnsi" w:eastAsiaTheme="majorEastAsia" w:hAnsiTheme="minorHAnsi" w:cstheme="minorHAnsi"/>
           <w:sz w:val="32"/>
           <w:szCs w:val="32"/>
@@ -1232,7 +1222,7 @@
       </w:r>
       <w:r>
         <w:rPr>
-          <w:rStyle w:val="HTMLTypewriter"/>
+          <w:rStyle w:val="HTML"/>
           <w:rFonts w:asciiTheme="minorHAnsi" w:eastAsiaTheme="majorEastAsia" w:hAnsiTheme="minorHAnsi" w:cstheme="minorHAnsi"/>
           <w:sz w:val="32"/>
           <w:szCs w:val="32"/>
@@ -1241,7 +1231,7 @@
       </w:r>
       <w:r>
         <w:rPr>
-          <w:rStyle w:val="HTMLTypewriter"/>
+          <w:rStyle w:val="HTML"/>
           <w:rFonts w:asciiTheme="minorHAnsi" w:eastAsiaTheme="majorEastAsia" w:hAnsiTheme="minorHAnsi" w:cstheme="minorHAnsi"/>
           <w:sz w:val="32"/>
           <w:szCs w:val="32"/>
@@ -1251,7 +1241,7 @@
       </w:r>
       <w:r>
         <w:rPr>
-          <w:rStyle w:val="HTMLTypewriter"/>
+          <w:rStyle w:val="HTML"/>
           <w:rFonts w:asciiTheme="minorHAnsi" w:eastAsiaTheme="majorEastAsia" w:hAnsiTheme="minorHAnsi" w:cstheme="minorHAnsi"/>
           <w:sz w:val="32"/>
           <w:szCs w:val="32"/>
@@ -1261,7 +1251,7 @@
       </w:r>
       <w:r>
         <w:rPr>
-          <w:rStyle w:val="HTMLTypewriter"/>
+          <w:rStyle w:val="HTML"/>
           <w:rFonts w:asciiTheme="minorHAnsi" w:eastAsiaTheme="majorEastAsia" w:hAnsiTheme="minorHAnsi" w:cstheme="minorHAnsi"/>
           <w:sz w:val="32"/>
           <w:szCs w:val="32"/>
@@ -1271,7 +1261,7 @@
       </w:r>
       <w:r>
         <w:rPr>
-          <w:rStyle w:val="HTMLTypewriter"/>
+          <w:rStyle w:val="HTML"/>
           <w:rFonts w:asciiTheme="minorHAnsi" w:eastAsiaTheme="majorEastAsia" w:hAnsiTheme="minorHAnsi" w:cstheme="minorHAnsi"/>
           <w:sz w:val="32"/>
           <w:szCs w:val="32"/>
@@ -1281,7 +1271,7 @@
       </w:r>
       <w:r>
         <w:rPr>
-          <w:rStyle w:val="HTMLTypewriter"/>
+          <w:rStyle w:val="HTML"/>
           <w:rFonts w:asciiTheme="minorHAnsi" w:eastAsiaTheme="majorEastAsia" w:hAnsiTheme="minorHAnsi" w:cstheme="minorHAnsi"/>
           <w:sz w:val="32"/>
           <w:szCs w:val="32"/>
@@ -1291,7 +1281,7 @@
       </w:r>
       <w:r>
         <w:rPr>
-          <w:rStyle w:val="HTMLTypewriter"/>
+          <w:rStyle w:val="HTML"/>
           <w:rFonts w:asciiTheme="minorHAnsi" w:eastAsiaTheme="majorEastAsia" w:hAnsiTheme="minorHAnsi" w:cstheme="minorHAnsi"/>
           <w:sz w:val="32"/>
           <w:szCs w:val="32"/>
@@ -1301,7 +1291,7 @@
       </w:r>
       <w:r>
         <w:rPr>
-          <w:rStyle w:val="HTMLTypewriter"/>
+          <w:rStyle w:val="HTML"/>
           <w:rFonts w:asciiTheme="minorHAnsi" w:eastAsiaTheme="majorEastAsia" w:hAnsiTheme="minorHAnsi" w:cstheme="minorHAnsi"/>
           <w:sz w:val="32"/>
           <w:szCs w:val="32"/>
@@ -1310,17 +1300,17 @@
       </w:r>
       <w:r>
         <w:rPr>
-          <w:rStyle w:val="HTMLTypewriter"/>
-          <w:rFonts w:asciiTheme="minorHAnsi" w:eastAsiaTheme="majorEastAsia" w:hAnsiTheme="minorHAnsi" w:cstheme="minorHAnsi"/>
-          <w:sz w:val="32"/>
-          <w:szCs w:val="32"/>
-          <w:lang w:val="ru-RU"/>
-        </w:rPr>
-        <w:t xml:space="preserve"> </w:t>
-      </w:r>
-      <w:r>
-        <w:rPr>
-          <w:rStyle w:val="HTMLTypewriter"/>
+          <w:rStyle w:val="HTML"/>
+          <w:rFonts w:asciiTheme="minorHAnsi" w:eastAsiaTheme="majorEastAsia" w:hAnsiTheme="minorHAnsi" w:cstheme="minorHAnsi"/>
+          <w:sz w:val="32"/>
+          <w:szCs w:val="32"/>
+          <w:lang w:val="ru-RU"/>
+        </w:rPr>
+        <w:t xml:space="preserve"> </w:t>
+      </w:r>
+      <w:r>
+        <w:rPr>
+          <w:rStyle w:val="HTML"/>
           <w:rFonts w:asciiTheme="minorHAnsi" w:eastAsiaTheme="majorEastAsia" w:hAnsiTheme="minorHAnsi" w:cstheme="minorHAnsi"/>
           <w:sz w:val="32"/>
           <w:szCs w:val="32"/>
@@ -1331,7 +1321,7 @@
     </w:p>
     <w:p>
       <w:pPr>
-        <w:pStyle w:val="ListParagraph"/>
+        <w:pStyle w:val="a5"/>
         <w:numPr>
           <w:ilvl w:val="1"/>
           <w:numId w:val="3"/>
@@ -1665,7 +1655,7 @@
     </w:p>
     <w:p>
       <w:pPr>
-        <w:pStyle w:val="ListParagraph"/>
+        <w:pStyle w:val="a5"/>
         <w:numPr>
           <w:ilvl w:val="1"/>
           <w:numId w:val="3"/>
@@ -1730,7 +1720,7 @@
     </w:p>
     <w:p>
       <w:pPr>
-        <w:pStyle w:val="ListParagraph"/>
+        <w:pStyle w:val="a5"/>
         <w:numPr>
           <w:ilvl w:val="0"/>
           <w:numId w:val="3"/>
@@ -1767,7 +1757,7 @@
     </w:p>
     <w:p>
       <w:pPr>
-        <w:pStyle w:val="Title"/>
+        <w:pStyle w:val="a3"/>
       </w:pPr>
       <w:r>
         <w:rPr>
@@ -1798,6 +1788,10 @@
     </w:p>
     <w:p>
       <w:r>
+        <w:rPr>
+          <w:noProof/>
+          <w:lang w:val="ru-RU" w:eastAsia="ru-RU"/>
+        </w:rPr>
         <w:drawing>
           <wp:inline distT="0" distB="0" distL="0" distR="0" wp14:anchorId="59B36F5D" wp14:editId="53C4186D">
             <wp:extent cx="4791744" cy="3048425"/>
@@ -2601,8 +2595,6 @@
         </w:rPr>
         <w:t>секция предназначена для разработчиков.</w:t>
       </w:r>
-      <w:bookmarkStart w:id="0" w:name="_GoBack"/>
-      <w:bookmarkEnd w:id="0"/>
     </w:p>
     <w:sectPr>
       <w:pgSz w:w="12240" w:h="15840"/>
@@ -2615,7 +2607,7 @@
 </file>
 
 <file path=word/numbering.xml><?xml version="1.0" encoding="utf-8"?>
-<w:numbering xmlns:wpc="http://schemas.microsoft.com/office/word/2010/wordprocessingCanvas" xmlns:cx="http://schemas.microsoft.com/office/drawing/2014/chartex" xmlns:cx1="http://schemas.microsoft.com/office/drawing/2015/9/8/chartex" xmlns:cx2="http://schemas.microsoft.com/office/drawing/2015/10/21/chartex" xmlns:cx3="http://schemas.microsoft.com/office/drawing/2016/5/9/chartex" xmlns:cx4="http://schemas.microsoft.com/office/drawing/2016/5/10/chartex" xmlns:cx5="http://schemas.microsoft.com/office/drawing/2016/5/11/chartex" xmlns:cx6="http://schemas.microsoft.com/office/drawing/2016/5/12/chartex" xmlns:cx7="http://schemas.microsoft.com/office/drawing/2016/5/13/chartex" xmlns:cx8="http://schemas.microsoft.com/office/drawing/2016/5/14/chartex" xmlns:mc="http://schemas.openxmlformats.org/markup-compatibility/2006" xmlns:aink="http://schemas.microsoft.com/office/drawing/2016/ink" xmlns:am3d="http://schemas.microsoft.com/office/drawing/2017/model3d" xmlns:o="urn:schemas-microsoft-com:office:office" xmlns:r="http://schemas.openxmlformats.org/officeDocument/2006/relationships" xmlns:m="http://schemas.openxmlformats.org/officeDocument/2006/math" xmlns:v="urn:schemas-microsoft-com:vml" xmlns:wp14="http://schemas.microsoft.com/office/word/2010/wordprocessingDrawing" xmlns:wp="http://schemas.openxmlformats.org/drawingml/2006/wordprocessingDrawing" xmlns:w10="urn:schemas-microsoft-com:office:word" xmlns:w="http://schemas.openxmlformats.org/wordprocessingml/2006/main" xmlns:w14="http://schemas.microsoft.com/office/word/2010/wordml" xmlns:w15="http://schemas.microsoft.com/office/word/2012/wordml" xmlns:w16cid="http://schemas.microsoft.com/office/word/2016/wordml/cid" xmlns:w16se="http://schemas.microsoft.com/office/word/2015/wordml/symex" xmlns:wpg="http://schemas.microsoft.com/office/word/2010/wordprocessingGroup" xmlns:wpi="http://schemas.microsoft.com/office/word/2010/wordprocessingInk" xmlns:wne="http://schemas.microsoft.com/office/word/2006/wordml" xmlns:wps="http://schemas.microsoft.com/office/word/2010/wordprocessingShape" mc:Ignorable="w14 w15 w16se w16cid wp14">
+<w:numbering xmlns:wpc="http://schemas.microsoft.com/office/word/2010/wordprocessingCanvas" xmlns:cx="http://schemas.microsoft.com/office/drawing/2014/chartex" xmlns:mc="http://schemas.openxmlformats.org/markup-compatibility/2006" xmlns:o="urn:schemas-microsoft-com:office:office" xmlns:r="http://schemas.openxmlformats.org/officeDocument/2006/relationships" xmlns:m="http://schemas.openxmlformats.org/officeDocument/2006/math" xmlns:v="urn:schemas-microsoft-com:vml" xmlns:wp14="http://schemas.microsoft.com/office/word/2010/wordprocessingDrawing" xmlns:wp="http://schemas.openxmlformats.org/drawingml/2006/wordprocessingDrawing" xmlns:w10="urn:schemas-microsoft-com:office:word" xmlns:w="http://schemas.openxmlformats.org/wordprocessingml/2006/main" xmlns:w14="http://schemas.microsoft.com/office/word/2010/wordml" xmlns:w15="http://schemas.microsoft.com/office/word/2012/wordml" xmlns:w16se="http://schemas.microsoft.com/office/word/2015/wordml/symex" xmlns:wpg="http://schemas.microsoft.com/office/word/2010/wordprocessingGroup" xmlns:wpi="http://schemas.microsoft.com/office/word/2010/wordprocessingInk" xmlns:wne="http://schemas.microsoft.com/office/word/2006/wordml" xmlns:wps="http://schemas.microsoft.com/office/word/2010/wordprocessingShape" mc:Ignorable="w14 w15 w16se wp14">
   <w:abstractNum w:abstractNumId="0" w15:restartNumberingAfterBreak="0">
     <w:nsid w:val="0AC55AC0"/>
     <w:multiLevelType w:val="hybridMultilevel"/>
@@ -2968,7 +2960,7 @@
 </file>
 
 <file path=word/styles.xml><?xml version="1.0" encoding="utf-8"?>
-<w:styles xmlns:mc="http://schemas.openxmlformats.org/markup-compatibility/2006" xmlns:r="http://schemas.openxmlformats.org/officeDocument/2006/relationships" xmlns:w="http://schemas.openxmlformats.org/wordprocessingml/2006/main" xmlns:w14="http://schemas.microsoft.com/office/word/2010/wordml" xmlns:w15="http://schemas.microsoft.com/office/word/2012/wordml" xmlns:w16cid="http://schemas.microsoft.com/office/word/2016/wordml/cid" xmlns:w16se="http://schemas.microsoft.com/office/word/2015/wordml/symex" mc:Ignorable="w14 w15 w16se w16cid">
+<w:styles xmlns:mc="http://schemas.openxmlformats.org/markup-compatibility/2006" xmlns:r="http://schemas.openxmlformats.org/officeDocument/2006/relationships" xmlns:w="http://schemas.openxmlformats.org/wordprocessingml/2006/main" xmlns:w14="http://schemas.microsoft.com/office/word/2010/wordml" xmlns:w15="http://schemas.microsoft.com/office/word/2012/wordml" xmlns:w16se="http://schemas.microsoft.com/office/word/2015/wordml/symex" mc:Ignorable="w14 w15 w16se">
   <w:docDefaults>
     <w:rPrDefault>
       <w:rPr>
@@ -2984,7 +2976,7 @@
       </w:pPr>
     </w:pPrDefault>
   </w:docDefaults>
-  <w:latentStyles w:defLockedState="0" w:defUIPriority="99" w:defSemiHidden="0" w:defUnhideWhenUsed="0" w:defQFormat="0" w:count="375">
+  <w:latentStyles w:defLockedState="0" w:defUIPriority="99" w:defSemiHidden="0" w:defUnhideWhenUsed="0" w:defQFormat="0" w:count="371">
     <w:lsdException w:name="Normal" w:uiPriority="0" w:qFormat="1"/>
     <w:lsdException w:name="heading 1" w:uiPriority="9" w:qFormat="1"/>
     <w:lsdException w:name="heading 2" w:semiHidden="1" w:uiPriority="9" w:unhideWhenUsed="1" w:qFormat="1"/>
@@ -3356,22 +3348,18 @@
     <w:lsdException w:name="List Table 5 Dark Accent 6" w:uiPriority="50"/>
     <w:lsdException w:name="List Table 6 Colorful Accent 6" w:uiPriority="51"/>
     <w:lsdException w:name="List Table 7 Colorful Accent 6" w:uiPriority="52"/>
-    <w:lsdException w:name="Mention" w:semiHidden="1" w:unhideWhenUsed="1"/>
-    <w:lsdException w:name="Smart Hyperlink" w:semiHidden="1" w:unhideWhenUsed="1"/>
-    <w:lsdException w:name="Hashtag" w:semiHidden="1" w:unhideWhenUsed="1"/>
-    <w:lsdException w:name="Unresolved Mention" w:semiHidden="1" w:unhideWhenUsed="1"/>
   </w:latentStyles>
-  <w:style w:type="paragraph" w:default="1" w:styleId="Normal">
+  <w:style w:type="paragraph" w:default="1" w:styleId="a">
     <w:name w:val="Normal"/>
     <w:qFormat/>
   </w:style>
-  <w:style w:type="character" w:default="1" w:styleId="DefaultParagraphFont">
+  <w:style w:type="character" w:default="1" w:styleId="a0">
     <w:name w:val="Default Paragraph Font"/>
     <w:uiPriority w:val="1"/>
     <w:semiHidden/>
     <w:unhideWhenUsed/>
   </w:style>
-  <w:style w:type="table" w:default="1" w:styleId="TableNormal">
+  <w:style w:type="table" w:default="1" w:styleId="a1">
     <w:name w:val="Normal Table"/>
     <w:uiPriority w:val="99"/>
     <w:semiHidden/>
@@ -3386,17 +3374,17 @@
       </w:tblCellMar>
     </w:tblPr>
   </w:style>
-  <w:style w:type="numbering" w:default="1" w:styleId="NoList">
+  <w:style w:type="numbering" w:default="1" w:styleId="a2">
     <w:name w:val="No List"/>
     <w:uiPriority w:val="99"/>
     <w:semiHidden/>
     <w:unhideWhenUsed/>
   </w:style>
-  <w:style w:type="paragraph" w:styleId="Title">
+  <w:style w:type="paragraph" w:styleId="a3">
     <w:name w:val="Title"/>
-    <w:basedOn w:val="Normal"/>
-    <w:next w:val="Normal"/>
-    <w:link w:val="TitleChar"/>
+    <w:basedOn w:val="a"/>
+    <w:next w:val="a"/>
+    <w:link w:val="a4"/>
     <w:uiPriority w:val="10"/>
     <w:qFormat/>
     <w:rsid w:val="00240F87"/>
@@ -3412,10 +3400,10 @@
       <w:szCs w:val="56"/>
     </w:rPr>
   </w:style>
-  <w:style w:type="character" w:customStyle="1" w:styleId="TitleChar">
-    <w:name w:val="Title Char"/>
-    <w:basedOn w:val="DefaultParagraphFont"/>
-    <w:link w:val="Title"/>
+  <w:style w:type="character" w:customStyle="1" w:styleId="a4">
+    <w:name w:val="Заголовок Знак"/>
+    <w:basedOn w:val="a0"/>
+    <w:link w:val="a3"/>
     <w:uiPriority w:val="10"/>
     <w:rsid w:val="00240F87"/>
     <w:rPr>
@@ -3426,9 +3414,9 @@
       <w:szCs w:val="56"/>
     </w:rPr>
   </w:style>
-  <w:style w:type="paragraph" w:styleId="ListParagraph">
+  <w:style w:type="paragraph" w:styleId="a5">
     <w:name w:val="List Paragraph"/>
-    <w:basedOn w:val="Normal"/>
+    <w:basedOn w:val="a"/>
     <w:uiPriority w:val="34"/>
     <w:qFormat/>
     <w:rsid w:val="00240F87"/>
@@ -3437,9 +3425,9 @@
       <w:contextualSpacing/>
     </w:pPr>
   </w:style>
-  <w:style w:type="character" w:styleId="HTMLTypewriter">
+  <w:style w:type="character" w:styleId="HTML">
     <w:name w:val="HTML Typewriter"/>
-    <w:basedOn w:val="DefaultParagraphFont"/>
+    <w:basedOn w:val="a0"/>
     <w:uiPriority w:val="99"/>
     <w:semiHidden/>
     <w:unhideWhenUsed/>

</xml_diff>

<commit_message>
lights commands update and cmake utf8 flag added with WIN32 target platform for msgb
</commit_message>
<xml_diff>
--- a/doc/admindoc.docx
+++ b/doc/admindoc.docx
@@ -109,13 +109,14 @@
         </w:rPr>
       </w:pPr>
       <w:r>
+        <w:rPr>
+          <w:lang w:val="ru-RU"/>
+        </w:rPr>
         <w:t xml:space="preserve"> </w:t>
       </w:r>
-      <w:proofErr w:type="spellStart"/>
       <w:r>
         <w:t>carsdb</w:t>
       </w:r>
-      <w:proofErr w:type="spellEnd"/>
     </w:p>
     <w:tbl>
       <w:tblPr>
@@ -132,6 +133,21 @@
       <w:tr>
         <w:tc>
           <w:tcPr>
+            <w:tcW w:w="9350" w:type="dxa"/>
+            <w:gridSpan w:val="3"/>
+          </w:tcPr>
+          <w:p>
+            <w:pPr>
+              <w:rPr>
+                <w:lang w:val="ru-RU"/>
+              </w:rPr>
+            </w:pPr>
+          </w:p>
+        </w:tc>
+      </w:tr>
+      <w:tr>
+        <w:tc>
+          <w:tcPr>
             <w:tcW w:w="1532" w:type="dxa"/>
           </w:tcPr>
           <w:p>
@@ -147,6 +163,9 @@
           <w:p>
             <w:r>
               <w:t>VARCHAR(12)</w:t>
+            </w:r>
+            <w:r>
+              <w:t xml:space="preserve"> PRIMARY KEY</w:t>
             </w:r>
           </w:p>
         </w:tc>
@@ -281,11 +300,9 @@
           <w:lang w:val="ru-RU"/>
         </w:rPr>
       </w:pPr>
-      <w:proofErr w:type="spellStart"/>
       <w:r>
         <w:t>store_infodb</w:t>
       </w:r>
-      <w:proofErr w:type="spellEnd"/>
     </w:p>
     <w:tbl>
       <w:tblPr>
@@ -303,29 +320,8 @@
       <w:tr>
         <w:tc>
           <w:tcPr>
-            <w:tcW w:w="1532" w:type="dxa"/>
-          </w:tcPr>
-          <w:p>
-            <w:proofErr w:type="spellStart"/>
-            <w:r>
-              <w:t>event_id</w:t>
-            </w:r>
-            <w:proofErr w:type="spellEnd"/>
-          </w:p>
-        </w:tc>
-        <w:tc>
-          <w:tcPr>
-            <w:tcW w:w="3260" w:type="dxa"/>
-          </w:tcPr>
-          <w:p>
-            <w:r>
-              <w:t>INTEGER</w:t>
-            </w:r>
-          </w:p>
-        </w:tc>
-        <w:tc>
-          <w:tcPr>
-            <w:tcW w:w="4558" w:type="dxa"/>
+            <w:tcW w:w="9350" w:type="dxa"/>
+            <w:gridSpan w:val="3"/>
           </w:tcPr>
           <w:p>
             <w:pPr>
@@ -333,73 +329,6 @@
                 <w:lang w:val="ru-RU"/>
               </w:rPr>
             </w:pPr>
-            <w:r>
-              <w:rPr>
-                <w:lang w:val="ru-RU"/>
-              </w:rPr>
-              <w:t xml:space="preserve">Номер текущего скана, вычисляется с использованием </w:t>
-            </w:r>
-            <w:r>
-              <w:t>sequence</w:t>
-            </w:r>
-            <w:r>
-              <w:rPr>
-                <w:lang w:val="ru-RU"/>
-              </w:rPr>
-              <w:t xml:space="preserve"> </w:t>
-            </w:r>
-            <w:r>
-              <w:rPr>
-                <w:lang w:val="ru-RU"/>
-              </w:rPr>
-              <w:t xml:space="preserve">таблицы в </w:t>
-            </w:r>
-            <w:r>
-              <w:t>PostgreSQL</w:t>
-            </w:r>
-            <w:r>
-              <w:rPr>
-                <w:lang w:val="ru-RU"/>
-              </w:rPr>
-              <w:t xml:space="preserve">. </w:t>
-            </w:r>
-            <w:r>
-              <w:rPr>
-                <w:b/>
-                <w:lang w:val="ru-RU"/>
-              </w:rPr>
-              <w:t>Важно заметить</w:t>
-            </w:r>
-            <w:r>
-              <w:rPr>
-                <w:lang w:val="ru-RU"/>
-              </w:rPr>
-              <w:t xml:space="preserve"> </w:t>
-            </w:r>
-            <w:r>
-              <w:t>event</w:t>
-            </w:r>
-            <w:r>
-              <w:rPr>
-                <w:lang w:val="ru-RU"/>
-              </w:rPr>
-              <w:t>_</w:t>
-            </w:r>
-            <w:r>
-              <w:t>id</w:t>
-            </w:r>
-            <w:r>
-              <w:rPr>
-                <w:lang w:val="ru-RU"/>
-              </w:rPr>
-              <w:t xml:space="preserve"> </w:t>
-            </w:r>
-            <w:r>
-              <w:rPr>
-                <w:lang w:val="ru-RU"/>
-              </w:rPr>
-              <w:t>должен быть цикличен, чтобы он переписывал старые строки в определенный момент.</w:t>
-            </w:r>
           </w:p>
         </w:tc>
       </w:tr>
@@ -409,9 +338,11 @@
             <w:tcW w:w="1532" w:type="dxa"/>
           </w:tcPr>
           <w:p>
-            <w:r>
-              <w:t xml:space="preserve">com </w:t>
-            </w:r>
+            <w:proofErr w:type="spellStart"/>
+            <w:r>
+              <w:t>event_id</w:t>
+            </w:r>
+            <w:proofErr w:type="spellEnd"/>
           </w:p>
         </w:tc>
         <w:tc>
@@ -420,7 +351,10 @@
           </w:tcPr>
           <w:p>
             <w:r>
-              <w:t>VARCHAR(6)</w:t>
+              <w:t>INTEGER</w:t>
+            </w:r>
+            <w:r>
+              <w:t xml:space="preserve"> PRIMARY KEY</w:t>
             </w:r>
           </w:p>
         </w:tc>
@@ -429,14 +363,19 @@
             <w:tcW w:w="4558" w:type="dxa"/>
           </w:tcPr>
           <w:p>
-            <w:r>
-              <w:rPr>
-                <w:lang w:val="ru-RU"/>
-              </w:rPr>
-              <w:t xml:space="preserve">Имя </w:t>
-            </w:r>
-            <w:r>
-              <w:t>com</w:t>
+            <w:pPr>
+              <w:rPr>
+                <w:lang w:val="ru-RU"/>
+              </w:rPr>
+            </w:pPr>
+            <w:r>
+              <w:rPr>
+                <w:lang w:val="ru-RU"/>
+              </w:rPr>
+              <w:t xml:space="preserve">Номер текущего скана, вычисляется с использованием </w:t>
+            </w:r>
+            <w:r>
+              <w:t>sequence</w:t>
             </w:r>
             <w:r>
               <w:rPr>
@@ -448,10 +387,53 @@
               <w:rPr>
                 <w:lang w:val="ru-RU"/>
               </w:rPr>
-              <w:t xml:space="preserve">порта с которого были получены данные. Например </w:t>
-            </w:r>
-            <w:r>
-              <w:t>“COM14”.</w:t>
+              <w:t xml:space="preserve">таблицы в </w:t>
+            </w:r>
+            <w:r>
+              <w:t>PostgreSQL</w:t>
+            </w:r>
+            <w:r>
+              <w:rPr>
+                <w:lang w:val="ru-RU"/>
+              </w:rPr>
+              <w:t xml:space="preserve">. </w:t>
+            </w:r>
+            <w:r>
+              <w:rPr>
+                <w:b/>
+                <w:lang w:val="ru-RU"/>
+              </w:rPr>
+              <w:t>Важно заметить</w:t>
+            </w:r>
+            <w:r>
+              <w:rPr>
+                <w:lang w:val="ru-RU"/>
+              </w:rPr>
+              <w:t xml:space="preserve"> </w:t>
+            </w:r>
+            <w:r>
+              <w:t>event</w:t>
+            </w:r>
+            <w:r>
+              <w:rPr>
+                <w:lang w:val="ru-RU"/>
+              </w:rPr>
+              <w:t>_</w:t>
+            </w:r>
+            <w:r>
+              <w:t>id</w:t>
+            </w:r>
+            <w:r>
+              <w:rPr>
+                <w:lang w:val="ru-RU"/>
+              </w:rPr>
+              <w:t xml:space="preserve"> </w:t>
+            </w:r>
+            <w:r>
+              <w:rPr>
+                <w:lang w:val="ru-RU"/>
+              </w:rPr>
+              <w:t>должен быть цикличен, чтобы он переписывал старые строки в определенный момент.</w:t>
             </w:r>
           </w:p>
         </w:tc>
@@ -463,7 +445,7 @@
           </w:tcPr>
           <w:p>
             <w:r>
-              <w:t>barcode</w:t>
+              <w:t xml:space="preserve">com </w:t>
             </w:r>
           </w:p>
         </w:tc>
@@ -473,7 +455,7 @@
           </w:tcPr>
           <w:p>
             <w:r>
-              <w:t>VARCHAR(1024)</w:t>
+              <w:t>VARCHAR(6)</w:t>
             </w:r>
           </w:p>
         </w:tc>
@@ -482,16 +464,11 @@
             <w:tcW w:w="4558" w:type="dxa"/>
           </w:tcPr>
           <w:p>
-            <w:pPr>
-              <w:rPr>
-                <w:lang w:val="ru-RU"/>
-              </w:rPr>
-            </w:pPr>
-            <w:r>
-              <w:rPr>
-                <w:lang w:val="ru-RU"/>
-              </w:rPr>
-              <w:t xml:space="preserve">Данные полученные с </w:t>
+            <w:r>
+              <w:rPr>
+                <w:lang w:val="ru-RU"/>
+              </w:rPr>
+              <w:t xml:space="preserve">Имя </w:t>
             </w:r>
             <w:r>
               <w:t>com</w:t>
@@ -506,7 +483,10 @@
               <w:rPr>
                 <w:lang w:val="ru-RU"/>
               </w:rPr>
-              <w:t>порта.</w:t>
+              <w:t xml:space="preserve">порта с которого были получены данные. Например </w:t>
+            </w:r>
+            <w:r>
+              <w:t>“COM14”.</w:t>
             </w:r>
           </w:p>
         </w:tc>
@@ -517,8 +497,64 @@
             <w:tcW w:w="1532" w:type="dxa"/>
           </w:tcPr>
           <w:p>
+            <w:r>
+              <w:t>barcode</w:t>
+            </w:r>
+          </w:p>
+        </w:tc>
+        <w:tc>
+          <w:tcPr>
+            <w:tcW w:w="3260" w:type="dxa"/>
+          </w:tcPr>
+          <w:p>
+            <w:r>
+              <w:t>VARCHAR(1024)</w:t>
+            </w:r>
+          </w:p>
+        </w:tc>
+        <w:tc>
+          <w:tcPr>
+            <w:tcW w:w="4558" w:type="dxa"/>
+          </w:tcPr>
+          <w:p>
+            <w:pPr>
+              <w:rPr>
+                <w:lang w:val="ru-RU"/>
+              </w:rPr>
+            </w:pPr>
+            <w:r>
+              <w:rPr>
+                <w:lang w:val="ru-RU"/>
+              </w:rPr>
+              <w:t xml:space="preserve">Данные полученные с </w:t>
+            </w:r>
+            <w:r>
+              <w:t>com</w:t>
+            </w:r>
+            <w:r>
+              <w:rPr>
+                <w:lang w:val="ru-RU"/>
+              </w:rPr>
+              <w:t xml:space="preserve"> </w:t>
+            </w:r>
+            <w:r>
+              <w:rPr>
+                <w:lang w:val="ru-RU"/>
+              </w:rPr>
+              <w:t>порта.</w:t>
+            </w:r>
+          </w:p>
+        </w:tc>
+      </w:tr>
+      <w:tr>
+        <w:tc>
+          <w:tcPr>
+            <w:tcW w:w="1532" w:type="dxa"/>
+          </w:tcPr>
+          <w:p>
             <w:proofErr w:type="spellStart"/>
             <w:r>
+              <w:lastRenderedPageBreak/>
               <w:t>ts</w:t>
             </w:r>
             <w:proofErr w:type="spellEnd"/>
@@ -698,12 +734,9 @@
           <w:lang w:val="ru-RU"/>
         </w:rPr>
       </w:pPr>
-      <w:proofErr w:type="spellStart"/>
-      <w:r>
-        <w:lastRenderedPageBreak/>
+      <w:r>
         <w:t>storedb</w:t>
       </w:r>
-      <w:proofErr w:type="spellEnd"/>
     </w:p>
     <w:tbl>
       <w:tblPr>
@@ -720,29 +753,8 @@
       <w:tr>
         <w:tc>
           <w:tcPr>
-            <w:tcW w:w="1674" w:type="dxa"/>
-          </w:tcPr>
-          <w:p>
-            <w:proofErr w:type="spellStart"/>
-            <w:r>
-              <w:t>store_n</w:t>
-            </w:r>
-            <w:proofErr w:type="spellEnd"/>
-          </w:p>
-        </w:tc>
-        <w:tc>
-          <w:tcPr>
-            <w:tcW w:w="3118" w:type="dxa"/>
-          </w:tcPr>
-          <w:p>
-            <w:r>
-              <w:t>BIGSERIAL</w:t>
-            </w:r>
-          </w:p>
-        </w:tc>
-        <w:tc>
-          <w:tcPr>
-            <w:tcW w:w="4558" w:type="dxa"/>
+            <w:tcW w:w="9350" w:type="dxa"/>
+            <w:gridSpan w:val="3"/>
           </w:tcPr>
           <w:p>
             <w:pPr>
@@ -750,12 +762,8 @@
                 <w:lang w:val="ru-RU"/>
               </w:rPr>
             </w:pPr>
-            <w:r>
-              <w:rPr>
-                <w:lang w:val="ru-RU"/>
-              </w:rPr>
-              <w:t>Номер записи.</w:t>
-            </w:r>
+            <w:bookmarkStart w:id="0" w:name="_GoBack"/>
+            <w:bookmarkEnd w:id="0"/>
           </w:p>
         </w:tc>
       </w:tr>
@@ -766,7 +774,7 @@
           </w:tcPr>
           <w:p>
             <w:r>
-              <w:t>com</w:t>
+              <w:t>n</w:t>
             </w:r>
           </w:p>
         </w:tc>
@@ -776,7 +784,7 @@
           </w:tcPr>
           <w:p>
             <w:r>
-              <w:t>VARCHAR(6)</w:t>
+              <w:t>BIGSERIAL</w:t>
             </w:r>
           </w:p>
         </w:tc>
@@ -794,22 +802,7 @@
               <w:rPr>
                 <w:lang w:val="ru-RU"/>
               </w:rPr>
-              <w:t xml:space="preserve">Номер </w:t>
-            </w:r>
-            <w:r>
-              <w:t>com</w:t>
-            </w:r>
-            <w:r>
-              <w:rPr>
-                <w:lang w:val="ru-RU"/>
-              </w:rPr>
-              <w:t xml:space="preserve"> </w:t>
-            </w:r>
-            <w:r>
-              <w:rPr>
-                <w:lang w:val="ru-RU"/>
-              </w:rPr>
-              <w:t>порта с которого были получены данные текущей машины.</w:t>
+              <w:t>Номер записи.</w:t>
             </w:r>
           </w:p>
         </w:tc>
@@ -820,11 +813,9 @@
             <w:tcW w:w="1674" w:type="dxa"/>
           </w:tcPr>
           <w:p>
-            <w:proofErr w:type="spellStart"/>
-            <w:r>
-              <w:t>event_id</w:t>
-            </w:r>
-            <w:proofErr w:type="spellEnd"/>
+            <w:r>
+              <w:t>com</w:t>
+            </w:r>
           </w:p>
         </w:tc>
         <w:tc>
@@ -833,7 +824,7 @@
           </w:tcPr>
           <w:p>
             <w:r>
-              <w:t>INTEGER</w:t>
+              <w:t>VARCHAR(6)</w:t>
             </w:r>
           </w:p>
         </w:tc>
@@ -851,27 +842,22 @@
               <w:rPr>
                 <w:lang w:val="ru-RU"/>
               </w:rPr>
-              <w:t xml:space="preserve">Тоже значение что и в </w:t>
-            </w:r>
-            <w:r>
-              <w:t>store</w:t>
-            </w:r>
-            <w:r>
-              <w:rPr>
-                <w:lang w:val="ru-RU"/>
-              </w:rPr>
-              <w:t>_</w:t>
-            </w:r>
-            <w:proofErr w:type="spellStart"/>
-            <w:r>
-              <w:t>infodb</w:t>
-            </w:r>
-            <w:proofErr w:type="spellEnd"/>
-            <w:r>
-              <w:rPr>
-                <w:lang w:val="ru-RU"/>
-              </w:rPr>
-              <w:t>.</w:t>
+              <w:t xml:space="preserve">Номер </w:t>
+            </w:r>
+            <w:r>
+              <w:t>com</w:t>
+            </w:r>
+            <w:r>
+              <w:rPr>
+                <w:lang w:val="ru-RU"/>
+              </w:rPr>
+              <w:t xml:space="preserve"> </w:t>
+            </w:r>
+            <w:r>
+              <w:rPr>
+                <w:lang w:val="ru-RU"/>
+              </w:rPr>
+              <w:t>порта с которого были получены данные текущей машины.</w:t>
             </w:r>
           </w:p>
         </w:tc>
@@ -882,9 +868,11 @@
             <w:tcW w:w="1674" w:type="dxa"/>
           </w:tcPr>
           <w:p>
-            <w:r>
-              <w:t>id</w:t>
-            </w:r>
+            <w:proofErr w:type="spellStart"/>
+            <w:r>
+              <w:t>event_id</w:t>
+            </w:r>
+            <w:proofErr w:type="spellEnd"/>
           </w:p>
         </w:tc>
         <w:tc>
@@ -893,7 +881,7 @@
           </w:tcPr>
           <w:p>
             <w:r>
-              <w:t>VARCHAR(12)</w:t>
+              <w:t>INTEGER</w:t>
             </w:r>
           </w:p>
         </w:tc>
@@ -902,26 +890,54 @@
             <w:tcW w:w="4558" w:type="dxa"/>
           </w:tcPr>
           <w:p>
-            <w:pPr>
-              <w:rPr>
-                <w:lang w:val="ru-RU"/>
-              </w:rPr>
-            </w:pPr>
-            <w:r>
-              <w:rPr>
-                <w:lang w:val="ru-RU"/>
-              </w:rPr>
-              <w:t xml:space="preserve">Тоже значение что и в </w:t>
+            <w:r>
+              <w:rPr>
+                <w:lang w:val="ru-RU"/>
+              </w:rPr>
+              <w:t>Ссылка</w:t>
+            </w:r>
+            <w:r>
+              <w:t xml:space="preserve"> </w:t>
+            </w:r>
+            <w:r>
+              <w:rPr>
+                <w:lang w:val="ru-RU"/>
+              </w:rPr>
+              <w:t>на</w:t>
+            </w:r>
+            <w:r>
+              <w:t xml:space="preserve"> </w:t>
+            </w:r>
+            <w:r>
+              <w:rPr>
+                <w:lang w:val="ru-RU"/>
+              </w:rPr>
+              <w:t>поле</w:t>
+            </w:r>
+            <w:r>
+              <w:t xml:space="preserve"> </w:t>
             </w:r>
             <w:proofErr w:type="spellStart"/>
             <w:r>
-              <w:t>carsdb</w:t>
+              <w:t>event_id</w:t>
             </w:r>
             <w:proofErr w:type="spellEnd"/>
             <w:r>
-              <w:rPr>
-                <w:lang w:val="ru-RU"/>
-              </w:rPr>
+              <w:t xml:space="preserve"> </w:t>
+            </w:r>
+            <w:r>
+              <w:t xml:space="preserve"> </w:t>
+            </w:r>
+            <w:r>
+              <w:t>store</w:t>
+            </w:r>
+            <w:r>
+              <w:t>_</w:t>
+            </w:r>
+            <w:r>
+              <w:t>infodb</w:t>
+            </w:r>
+            <w:r>
               <w:t>.</w:t>
             </w:r>
           </w:p>
@@ -934,13 +950,7 @@
           </w:tcPr>
           <w:p>
             <w:r>
-              <w:rPr>
-                <w:lang w:val="ru-RU"/>
-              </w:rPr>
-              <w:t>w</w:t>
-            </w:r>
-            <w:r>
-              <w:t>eight</w:t>
+              <w:t>id</w:t>
             </w:r>
           </w:p>
         </w:tc>
@@ -950,7 +960,7 @@
           </w:tcPr>
           <w:p>
             <w:r>
-              <w:t>INTEGER</w:t>
+              <w:t>VARCHAR(12)</w:t>
             </w:r>
           </w:p>
         </w:tc>
@@ -968,7 +978,55 @@
               <w:rPr>
                 <w:lang w:val="ru-RU"/>
               </w:rPr>
-              <w:t>Скорректированный вес.</w:t>
+              <w:t>Ссылка</w:t>
+            </w:r>
+            <w:r>
+              <w:rPr>
+                <w:lang w:val="ru-RU"/>
+              </w:rPr>
+              <w:t xml:space="preserve"> </w:t>
+            </w:r>
+            <w:r>
+              <w:rPr>
+                <w:lang w:val="ru-RU"/>
+              </w:rPr>
+              <w:t>на</w:t>
+            </w:r>
+            <w:r>
+              <w:rPr>
+                <w:lang w:val="ru-RU"/>
+              </w:rPr>
+              <w:t xml:space="preserve"> </w:t>
+            </w:r>
+            <w:r>
+              <w:rPr>
+                <w:lang w:val="ru-RU"/>
+              </w:rPr>
+              <w:t>поле</w:t>
+            </w:r>
+            <w:r>
+              <w:rPr>
+                <w:lang w:val="ru-RU"/>
+              </w:rPr>
+              <w:t xml:space="preserve"> </w:t>
+            </w:r>
+            <w:r>
+              <w:t>id</w:t>
+            </w:r>
+            <w:r>
+              <w:rPr>
+                <w:lang w:val="ru-RU"/>
+              </w:rPr>
+              <w:t xml:space="preserve"> </w:t>
+            </w:r>
+            <w:r>
+              <w:t>carsdb</w:t>
+            </w:r>
+            <w:r>
+              <w:rPr>
+                <w:lang w:val="ru-RU"/>
+              </w:rPr>
+              <w:t>.</w:t>
             </w:r>
           </w:p>
         </w:tc>
@@ -979,11 +1037,15 @@
             <w:tcW w:w="1674" w:type="dxa"/>
           </w:tcPr>
           <w:p>
-            <w:proofErr w:type="spellStart"/>
-            <w:r>
-              <w:t>inp_weight</w:t>
-            </w:r>
-            <w:proofErr w:type="spellEnd"/>
+            <w:r>
+              <w:rPr>
+                <w:lang w:val="ru-RU"/>
+              </w:rPr>
+              <w:t>w</w:t>
+            </w:r>
+            <w:r>
+              <w:t>eight</w:t>
+            </w:r>
           </w:p>
         </w:tc>
         <w:tc>
@@ -1010,7 +1072,7 @@
               <w:rPr>
                 <w:lang w:val="ru-RU"/>
               </w:rPr>
-              <w:t>Вес до корректировки</w:t>
+              <w:t>Скорректированный вес.</w:t>
             </w:r>
           </w:p>
         </w:tc>
@@ -1023,6 +1085,48 @@
           <w:p>
             <w:proofErr w:type="spellStart"/>
             <w:r>
+              <w:t>inp_weight</w:t>
+            </w:r>
+            <w:proofErr w:type="spellEnd"/>
+          </w:p>
+        </w:tc>
+        <w:tc>
+          <w:tcPr>
+            <w:tcW w:w="3118" w:type="dxa"/>
+          </w:tcPr>
+          <w:p>
+            <w:r>
+              <w:t>INTEGER</w:t>
+            </w:r>
+          </w:p>
+        </w:tc>
+        <w:tc>
+          <w:tcPr>
+            <w:tcW w:w="4558" w:type="dxa"/>
+          </w:tcPr>
+          <w:p>
+            <w:pPr>
+              <w:rPr>
+                <w:lang w:val="ru-RU"/>
+              </w:rPr>
+            </w:pPr>
+            <w:r>
+              <w:rPr>
+                <w:lang w:val="ru-RU"/>
+              </w:rPr>
+              <w:t>Вес до корректировки</w:t>
+            </w:r>
+          </w:p>
+        </w:tc>
+      </w:tr>
+      <w:tr>
+        <w:tc>
+          <w:tcPr>
+            <w:tcW w:w="1674" w:type="dxa"/>
+          </w:tcPr>
+          <w:p>
+            <w:proofErr w:type="spellStart"/>
+            <w:r>
               <w:t>ts</w:t>
             </w:r>
             <w:proofErr w:type="spellEnd"/>
@@ -1052,31 +1156,7 @@
               <w:rPr>
                 <w:lang w:val="ru-RU"/>
               </w:rPr>
-              <w:t xml:space="preserve">Время </w:t>
-            </w:r>
-            <w:r>
-              <w:rPr>
-                <w:lang w:val="ru-RU"/>
-              </w:rPr>
-              <w:t>записи</w:t>
-            </w:r>
-            <w:r>
-              <w:rPr>
-                <w:lang w:val="ru-RU"/>
-              </w:rPr>
-              <w:t xml:space="preserve"> данных </w:t>
-            </w:r>
-            <w:r>
-              <w:rPr>
-                <w:lang w:val="ru-RU"/>
-              </w:rPr>
-              <w:t>в таблицу</w:t>
-            </w:r>
-            <w:r>
-              <w:rPr>
-                <w:lang w:val="ru-RU"/>
-              </w:rPr>
-              <w:t>. Должно быть задано следующим образом</w:t>
+              <w:t>Время записи данных в таблицу. Должно быть задано следующим образом</w:t>
             </w:r>
             <w:r>
               <w:rPr>
@@ -1208,11 +1288,9 @@
           <w:lang w:val="ru-RU"/>
         </w:rPr>
       </w:pPr>
-      <w:proofErr w:type="spellStart"/>
       <w:r>
         <w:t>debugdb</w:t>
       </w:r>
-      <w:proofErr w:type="spellEnd"/>
     </w:p>
     <w:tbl>
       <w:tblPr>
@@ -1233,7 +1311,10 @@
           </w:tcPr>
           <w:p>
             <w:r>
-              <w:t>Id</w:t>
+              <w:t>i</w:t>
+            </w:r>
+            <w:r>
+              <w:t>d</w:t>
             </w:r>
           </w:p>
         </w:tc>
@@ -1261,46 +1342,8 @@
               <w:rPr>
                 <w:lang w:val="ru-RU"/>
               </w:rPr>
-              <w:t xml:space="preserve">Циклически заданный счетчик как </w:t>
-            </w:r>
-            <w:r>
-              <w:t>event</w:t>
-            </w:r>
-            <w:r>
-              <w:rPr>
-                <w:lang w:val="ru-RU"/>
-              </w:rPr>
-              <w:t>_</w:t>
-            </w:r>
-            <w:r>
-              <w:t>id</w:t>
-            </w:r>
-            <w:r>
-              <w:rPr>
-                <w:lang w:val="ru-RU"/>
-              </w:rPr>
-              <w:t xml:space="preserve"> </w:t>
-            </w:r>
-            <w:r>
-              <w:rPr>
-                <w:lang w:val="ru-RU"/>
-              </w:rPr>
-              <w:t xml:space="preserve">в </w:t>
-            </w:r>
-            <w:r>
-              <w:t>store</w:t>
-            </w:r>
-            <w:r>
-              <w:rPr>
-                <w:lang w:val="ru-RU"/>
-              </w:rPr>
-              <w:t>_</w:t>
-            </w:r>
-            <w:proofErr w:type="spellStart"/>
-            <w:r>
-              <w:t>infodb</w:t>
-            </w:r>
-            <w:proofErr w:type="spellEnd"/>
+              <w:t>Циклически заданный счетчик</w:t>
+            </w:r>
             <w:r>
               <w:rPr>
                 <w:lang w:val="ru-RU"/>
@@ -1347,19 +1390,7 @@
               <w:rPr>
                 <w:lang w:val="ru-RU"/>
               </w:rPr>
-              <w:t xml:space="preserve">Время записи </w:t>
-            </w:r>
-            <w:r>
-              <w:rPr>
-                <w:lang w:val="ru-RU"/>
-              </w:rPr>
-              <w:t>сообщения</w:t>
-            </w:r>
-            <w:r>
-              <w:rPr>
-                <w:lang w:val="ru-RU"/>
-              </w:rPr>
-              <w:t xml:space="preserve"> в таблицу. Должно быть задано следующим образом</w:t>
+              <w:t>Время записи сообщения в таблицу. Должно быть задано следующим образом</w:t>
             </w:r>
             <w:r>
               <w:rPr>
@@ -1638,6 +1669,10 @@
     </w:p>
     <w:p>
       <w:r>
+        <w:rPr>
+          <w:noProof/>
+          <w:lang w:val="ru-RU" w:eastAsia="ru-RU"/>
+        </w:rPr>
         <w:lastRenderedPageBreak/>
         <w:drawing>
           <wp:inline distT="0" distB="0" distL="0" distR="0" wp14:anchorId="7BF947E6" wp14:editId="25483FFD">
@@ -1655,7 +1690,7 @@
                     <pic:cNvPicPr/>
                   </pic:nvPicPr>
                   <pic:blipFill>
-                    <a:blip r:embed="rId5"/>
+                    <a:blip r:embed="rId6"/>
                     <a:stretch>
                       <a:fillRect/>
                     </a:stretch>
@@ -1835,11 +1870,9 @@
             <w:tcW w:w="4792" w:type="dxa"/>
           </w:tcPr>
           <w:p>
-            <w:proofErr w:type="spellStart"/>
             <w:r>
               <w:t>carsdb</w:t>
             </w:r>
-            <w:proofErr w:type="spellEnd"/>
           </w:p>
         </w:tc>
         <w:tc>
@@ -1874,11 +1907,9 @@
             <w:tcW w:w="4792" w:type="dxa"/>
           </w:tcPr>
           <w:p>
-            <w:proofErr w:type="spellStart"/>
             <w:r>
               <w:t>storedb</w:t>
             </w:r>
-            <w:proofErr w:type="spellEnd"/>
           </w:p>
         </w:tc>
         <w:tc>
@@ -1901,11 +1932,9 @@
             <w:tcW w:w="4792" w:type="dxa"/>
           </w:tcPr>
           <w:p>
-            <w:proofErr w:type="spellStart"/>
             <w:r>
               <w:t>store_infodb</w:t>
             </w:r>
-            <w:proofErr w:type="spellEnd"/>
           </w:p>
         </w:tc>
         <w:tc>
@@ -1928,11 +1957,9 @@
             <w:tcW w:w="4792" w:type="dxa"/>
           </w:tcPr>
           <w:p>
-            <w:proofErr w:type="spellStart"/>
             <w:r>
               <w:t>debugdb</w:t>
             </w:r>
-            <w:proofErr w:type="spellEnd"/>
           </w:p>
         </w:tc>
         <w:tc>
@@ -1955,11 +1982,9 @@
             <w:tcW w:w="4792" w:type="dxa"/>
           </w:tcPr>
           <w:p>
-            <w:proofErr w:type="spellStart"/>
             <w:r>
               <w:t>reset_thr</w:t>
             </w:r>
-            <w:proofErr w:type="spellEnd"/>
           </w:p>
         </w:tc>
         <w:tc>
@@ -1976,7 +2001,55 @@
               <w:rPr>
                 <w:lang w:val="ru-RU"/>
               </w:rPr>
-              <w:t>Если во время убывания пересекается значение веса, заданное этой опцией, сбрасывается информация о машине.</w:t>
+              <w:t>Порог сброса массы(</w:t>
+            </w:r>
+            <w:r>
+              <w:rPr>
+                <w:lang w:val="ru-RU"/>
+              </w:rPr>
+              <w:t>~500</w:t>
+            </w:r>
+            <w:r>
+              <w:rPr>
+                <w:lang w:val="ru-RU"/>
+              </w:rPr>
+              <w:t>-1500кг.</w:t>
+            </w:r>
+            <w:r>
+              <w:rPr>
+                <w:lang w:val="ru-RU"/>
+              </w:rPr>
+              <w:t>)</w:t>
+            </w:r>
+            <w:r>
+              <w:rPr>
+                <w:lang w:val="ru-RU"/>
+              </w:rPr>
+              <w:t>. При убывании массы ниже данного значения</w:t>
+            </w:r>
+            <w:r>
+              <w:rPr>
+                <w:lang w:val="ru-RU"/>
+              </w:rPr>
+              <w:t xml:space="preserve">, </w:t>
+            </w:r>
+            <w:r>
+              <w:rPr>
+                <w:lang w:val="ru-RU"/>
+              </w:rPr>
+              <w:t xml:space="preserve">производится сброс информации </w:t>
+            </w:r>
+            <w:r>
+              <w:rPr>
+                <w:lang w:val="ru-RU"/>
+              </w:rPr>
+              <w:t>о машине.</w:t>
+            </w:r>
+            <w:r>
+              <w:rPr>
+                <w:lang w:val="ru-RU"/>
+              </w:rPr>
+              <w:t xml:space="preserve"> Значение должно быть меньше максимальной суммы масс людей в кабине.</w:t>
             </w:r>
           </w:p>
         </w:tc>
@@ -1987,11 +2060,23 @@
             <w:tcW w:w="4792" w:type="dxa"/>
           </w:tcPr>
           <w:p>
-            <w:proofErr w:type="spellStart"/>
-            <w:r>
-              <w:t>store_diff</w:t>
-            </w:r>
-            <w:proofErr w:type="spellEnd"/>
+            <w:pPr>
+              <w:rPr>
+                <w:lang w:val="ru-RU"/>
+              </w:rPr>
+            </w:pPr>
+            <w:r>
+              <w:t>store</w:t>
+            </w:r>
+            <w:r>
+              <w:rPr>
+                <w:lang w:val="ru-RU"/>
+              </w:rPr>
+              <w:t>_</w:t>
+            </w:r>
+            <w:r>
+              <w:t>diff</w:t>
+            </w:r>
           </w:p>
         </w:tc>
         <w:tc>
@@ -2008,13 +2093,47 @@
               <w:rPr>
                 <w:lang w:val="ru-RU"/>
               </w:rPr>
+              <w:t>Минимальное разрешенное колебание стабильного веса(</w:t>
+            </w:r>
+            <w:r>
+              <w:rPr>
+                <w:lang w:val="ru-RU"/>
+              </w:rPr>
+              <w:t>~20-50</w:t>
+            </w:r>
+            <w:r>
+              <w:rPr>
+                <w:lang w:val="ru-RU"/>
+              </w:rPr>
+              <w:t>кг.</w:t>
+            </w:r>
+            <w:r>
+              <w:rPr>
+                <w:lang w:val="ru-RU"/>
+              </w:rPr>
+              <w:t>)</w:t>
+            </w:r>
+            <w:r>
+              <w:rPr>
+                <w:lang w:val="ru-RU"/>
+              </w:rPr>
+              <w:t xml:space="preserve">. </w:t>
+            </w:r>
+            <w:r>
+              <w:rPr>
+                <w:lang w:val="ru-RU"/>
+              </w:rPr>
               <w:t xml:space="preserve">При такой разнице последовательных стабильных масс будет делаться запись в </w:t>
             </w:r>
-            <w:proofErr w:type="spellStart"/>
             <w:r>
               <w:t>storedb</w:t>
             </w:r>
-            <w:proofErr w:type="spellEnd"/>
+            <w:r>
+              <w:rPr>
+                <w:lang w:val="ru-RU"/>
+              </w:rPr>
+              <w:t>.</w:t>
+            </w:r>
           </w:p>
         </w:tc>
       </w:tr>
@@ -2024,6 +2143,11 @@
             <w:tcW w:w="4792" w:type="dxa"/>
           </w:tcPr>
           <w:p>
+            <w:pPr>
+              <w:rPr>
+                <w:lang w:val="ru-RU"/>
+              </w:rPr>
+            </w:pPr>
             <w:r>
               <w:t>suffix</w:t>
             </w:r>
@@ -2070,6 +2194,7 @@
               <w:rPr>
                 <w:lang w:val="ru-RU"/>
               </w:rPr>
+              <w:lastRenderedPageBreak/>
               <w:t>Стандартные значения</w:t>
             </w:r>
             <w:r>
@@ -2161,6 +2286,7 @@
         <w:rPr>
           <w:color w:val="7030A0"/>
         </w:rPr>
+        <w:lastRenderedPageBreak/>
         <w:t>[COM]</w:t>
       </w:r>
     </w:p>
@@ -2270,147 +2396,150 @@
               <w:rPr>
                 <w:color w:val="000000" w:themeColor="text1"/>
               </w:rPr>
+              <w:t xml:space="preserve"> &lt;</w:t>
+            </w:r>
+            <w:proofErr w:type="spellStart"/>
+            <w:r>
+              <w:rPr>
+                <w:color w:val="000000" w:themeColor="text1"/>
+              </w:rPr>
+              <w:t>baudrate</w:t>
+            </w:r>
+            <w:proofErr w:type="spellEnd"/>
+            <w:r>
+              <w:rPr>
+                <w:color w:val="000000" w:themeColor="text1"/>
+              </w:rPr>
+              <w:t xml:space="preserve"> (</w:t>
+            </w:r>
+            <w:proofErr w:type="gramStart"/>
+            <w:r>
+              <w:rPr>
+                <w:color w:val="000000" w:themeColor="text1"/>
+              </w:rPr>
+              <w:t>default(</w:t>
+            </w:r>
+            <w:proofErr w:type="gramEnd"/>
+            <w:r>
+              <w:rPr>
+                <w:color w:val="000000" w:themeColor="text1"/>
+              </w:rPr>
+              <w:t>9600))</w:t>
+            </w:r>
+            <w:r>
+              <w:rPr>
+                <w:color w:val="000000" w:themeColor="text1"/>
+              </w:rPr>
+              <w:t>&gt; &lt;</w:t>
+            </w:r>
+            <w:proofErr w:type="spellStart"/>
+            <w:r>
+              <w:rPr>
+                <w:color w:val="000000" w:themeColor="text1"/>
+              </w:rPr>
+              <w:t>bytesize</w:t>
+            </w:r>
+            <w:proofErr w:type="spellEnd"/>
+            <w:r>
+              <w:rPr>
+                <w:color w:val="000000" w:themeColor="text1"/>
+              </w:rPr>
+              <w:t xml:space="preserve">(5|6|7|8 - </w:t>
+            </w:r>
+            <w:r>
+              <w:rPr>
+                <w:color w:val="000000" w:themeColor="text1"/>
+              </w:rPr>
+              <w:t>default</w:t>
+            </w:r>
+            <w:r>
+              <w:rPr>
+                <w:color w:val="000000" w:themeColor="text1"/>
+              </w:rPr>
+              <w:t>)&gt; &lt;</w:t>
+            </w:r>
+            <w:r>
+              <w:rPr>
+                <w:color w:val="000000" w:themeColor="text1"/>
+              </w:rPr>
+              <w:t>parity</w:t>
+            </w:r>
+            <w:r>
+              <w:rPr>
+                <w:color w:val="000000" w:themeColor="text1"/>
+              </w:rPr>
+              <w:t>(</w:t>
+            </w:r>
+            <w:proofErr w:type="spellStart"/>
+            <w:r>
+              <w:rPr>
+                <w:color w:val="000000" w:themeColor="text1"/>
+              </w:rPr>
+              <w:t>even</w:t>
+            </w:r>
+            <w:r>
+              <w:rPr>
+                <w:color w:val="000000" w:themeColor="text1"/>
+              </w:rPr>
+              <w:t>|</w:t>
+            </w:r>
+            <w:r>
+              <w:rPr>
+                <w:color w:val="000000" w:themeColor="text1"/>
+              </w:rPr>
+              <w:t>odd</w:t>
+            </w:r>
+            <w:r>
+              <w:rPr>
+                <w:color w:val="000000" w:themeColor="text1"/>
+              </w:rPr>
+              <w:t>|</w:t>
+            </w:r>
+            <w:r>
+              <w:rPr>
+                <w:color w:val="000000" w:themeColor="text1"/>
+              </w:rPr>
+              <w:t>none</w:t>
+            </w:r>
+            <w:proofErr w:type="spellEnd"/>
+            <w:r>
+              <w:rPr>
+                <w:color w:val="000000" w:themeColor="text1"/>
+              </w:rPr>
+              <w:t xml:space="preserve"> - </w:t>
+            </w:r>
+            <w:r>
+              <w:rPr>
+                <w:color w:val="000000" w:themeColor="text1"/>
+              </w:rPr>
+              <w:t>default</w:t>
+            </w:r>
+            <w:r>
+              <w:rPr>
+                <w:color w:val="000000" w:themeColor="text1"/>
+              </w:rPr>
+              <w:t>)&gt;.</w:t>
+            </w:r>
+            <w:r>
+              <w:rPr>
+                <w:b/>
+                <w:color w:val="000000" w:themeColor="text1"/>
+              </w:rPr>
               <w:t xml:space="preserve"> </w:t>
             </w:r>
             <w:r>
               <w:rPr>
-                <w:color w:val="000000" w:themeColor="text1"/>
-              </w:rPr>
-              <w:t>&lt;</w:t>
-            </w:r>
-            <w:proofErr w:type="spellStart"/>
-            <w:r>
-              <w:rPr>
-                <w:color w:val="000000" w:themeColor="text1"/>
-              </w:rPr>
-              <w:t>baudrate</w:t>
-            </w:r>
-            <w:proofErr w:type="spellEnd"/>
-            <w:r>
-              <w:rPr>
-                <w:color w:val="000000" w:themeColor="text1"/>
-              </w:rPr>
-              <w:t xml:space="preserve"> (</w:t>
-            </w:r>
-            <w:proofErr w:type="gramStart"/>
-            <w:r>
-              <w:rPr>
-                <w:color w:val="000000" w:themeColor="text1"/>
-              </w:rPr>
-              <w:t>default(</w:t>
-            </w:r>
-            <w:proofErr w:type="gramEnd"/>
-            <w:r>
-              <w:rPr>
-                <w:color w:val="000000" w:themeColor="text1"/>
-              </w:rPr>
-              <w:t>9600))</w:t>
-            </w:r>
-            <w:r>
-              <w:rPr>
-                <w:color w:val="000000" w:themeColor="text1"/>
-              </w:rPr>
-              <w:t xml:space="preserve">&gt; </w:t>
-            </w:r>
-            <w:r>
-              <w:rPr>
-                <w:color w:val="000000" w:themeColor="text1"/>
-              </w:rPr>
-              <w:lastRenderedPageBreak/>
-              <w:t>&lt;</w:t>
-            </w:r>
-            <w:proofErr w:type="spellStart"/>
-            <w:r>
-              <w:rPr>
-                <w:color w:val="000000" w:themeColor="text1"/>
-              </w:rPr>
-              <w:t>bytesize</w:t>
-            </w:r>
-            <w:proofErr w:type="spellEnd"/>
-            <w:r>
-              <w:rPr>
-                <w:color w:val="000000" w:themeColor="text1"/>
-              </w:rPr>
-              <w:t xml:space="preserve">(5|6|7|8 - </w:t>
-            </w:r>
-            <w:r>
-              <w:rPr>
-                <w:color w:val="000000" w:themeColor="text1"/>
-              </w:rPr>
-              <w:t>default</w:t>
-            </w:r>
-            <w:r>
-              <w:rPr>
-                <w:color w:val="000000" w:themeColor="text1"/>
-              </w:rPr>
-              <w:t>)&gt; &lt;</w:t>
-            </w:r>
-            <w:r>
-              <w:rPr>
-                <w:color w:val="000000" w:themeColor="text1"/>
-              </w:rPr>
-              <w:t>parity</w:t>
-            </w:r>
-            <w:r>
-              <w:rPr>
-                <w:color w:val="000000" w:themeColor="text1"/>
-              </w:rPr>
-              <w:t>(</w:t>
-            </w:r>
-            <w:proofErr w:type="spellStart"/>
-            <w:r>
-              <w:rPr>
-                <w:color w:val="000000" w:themeColor="text1"/>
-              </w:rPr>
-              <w:t>even</w:t>
-            </w:r>
-            <w:r>
-              <w:rPr>
-                <w:color w:val="000000" w:themeColor="text1"/>
-              </w:rPr>
-              <w:t>|</w:t>
-            </w:r>
-            <w:r>
-              <w:rPr>
-                <w:color w:val="000000" w:themeColor="text1"/>
-              </w:rPr>
-              <w:t>odd</w:t>
-            </w:r>
-            <w:r>
-              <w:rPr>
-                <w:color w:val="000000" w:themeColor="text1"/>
-              </w:rPr>
-              <w:t>|</w:t>
-            </w:r>
-            <w:r>
-              <w:rPr>
-                <w:color w:val="000000" w:themeColor="text1"/>
-              </w:rPr>
-              <w:t>none</w:t>
-            </w:r>
-            <w:proofErr w:type="spellEnd"/>
-            <w:r>
-              <w:rPr>
-                <w:color w:val="000000" w:themeColor="text1"/>
-              </w:rPr>
-              <w:t xml:space="preserve"> - </w:t>
-            </w:r>
-            <w:r>
-              <w:rPr>
-                <w:color w:val="000000" w:themeColor="text1"/>
-              </w:rPr>
-              <w:t>default</w:t>
-            </w:r>
-            <w:r>
-              <w:rPr>
-                <w:color w:val="000000" w:themeColor="text1"/>
-              </w:rPr>
-              <w:t>)&gt;.</w:t>
-            </w:r>
-            <w:r>
-              <w:rPr>
                 <w:b/>
                 <w:color w:val="000000" w:themeColor="text1"/>
+                <w:lang w:val="ru-RU"/>
+              </w:rPr>
+              <w:t>Все</w:t>
+            </w:r>
+            <w:r>
+              <w:rPr>
+                <w:b/>
+                <w:color w:val="000000" w:themeColor="text1"/>
+                <w:lang w:val="ru-RU"/>
               </w:rPr>
               <w:t xml:space="preserve"> </w:t>
             </w:r>
@@ -2420,12 +2549,13 @@
                 <w:color w:val="000000" w:themeColor="text1"/>
                 <w:lang w:val="ru-RU"/>
               </w:rPr>
-              <w:t>Все</w:t>
+              <w:t>значения</w:t>
             </w:r>
             <w:r>
               <w:rPr>
                 <w:b/>
                 <w:color w:val="000000" w:themeColor="text1"/>
+                <w:lang w:val="ru-RU"/>
               </w:rPr>
               <w:t xml:space="preserve"> </w:t>
             </w:r>
@@ -2435,12 +2565,13 @@
                 <w:color w:val="000000" w:themeColor="text1"/>
                 <w:lang w:val="ru-RU"/>
               </w:rPr>
-              <w:t>значения</w:t>
+              <w:t>обязательно</w:t>
             </w:r>
             <w:r>
               <w:rPr>
                 <w:b/>
                 <w:color w:val="000000" w:themeColor="text1"/>
+                <w:lang w:val="ru-RU"/>
               </w:rPr>
               <w:t xml:space="preserve"> </w:t>
             </w:r>
@@ -2450,12 +2581,13 @@
                 <w:color w:val="000000" w:themeColor="text1"/>
                 <w:lang w:val="ru-RU"/>
               </w:rPr>
-              <w:t>обязательно</w:t>
+              <w:t>должны</w:t>
             </w:r>
             <w:r>
               <w:rPr>
                 <w:b/>
                 <w:color w:val="000000" w:themeColor="text1"/>
+                <w:lang w:val="ru-RU"/>
               </w:rPr>
               <w:t xml:space="preserve"> </w:t>
             </w:r>
@@ -2465,12 +2597,13 @@
                 <w:color w:val="000000" w:themeColor="text1"/>
                 <w:lang w:val="ru-RU"/>
               </w:rPr>
-              <w:t>должны</w:t>
+              <w:t>следовать</w:t>
             </w:r>
             <w:r>
               <w:rPr>
                 <w:b/>
                 <w:color w:val="000000" w:themeColor="text1"/>
+                <w:lang w:val="ru-RU"/>
               </w:rPr>
               <w:t xml:space="preserve"> </w:t>
             </w:r>
@@ -2480,12 +2613,13 @@
                 <w:color w:val="000000" w:themeColor="text1"/>
                 <w:lang w:val="ru-RU"/>
               </w:rPr>
-              <w:t>следовать</w:t>
+              <w:t>в</w:t>
             </w:r>
             <w:r>
               <w:rPr>
                 <w:b/>
                 <w:color w:val="000000" w:themeColor="text1"/>
+                <w:lang w:val="ru-RU"/>
               </w:rPr>
               <w:t xml:space="preserve"> </w:t>
             </w:r>
@@ -2495,12 +2629,13 @@
                 <w:color w:val="000000" w:themeColor="text1"/>
                 <w:lang w:val="ru-RU"/>
               </w:rPr>
-              <w:t>в</w:t>
+              <w:t>указанном</w:t>
             </w:r>
             <w:r>
               <w:rPr>
                 <w:b/>
                 <w:color w:val="000000" w:themeColor="text1"/>
+                <w:lang w:val="ru-RU"/>
               </w:rPr>
               <w:t xml:space="preserve"> </w:t>
             </w:r>
@@ -2510,26 +2645,12 @@
                 <w:color w:val="000000" w:themeColor="text1"/>
                 <w:lang w:val="ru-RU"/>
               </w:rPr>
-              <w:t>указанном</w:t>
-            </w:r>
-            <w:r>
-              <w:rPr>
-                <w:b/>
-                <w:color w:val="000000" w:themeColor="text1"/>
-              </w:rPr>
-              <w:t xml:space="preserve"> </w:t>
-            </w:r>
-            <w:r>
-              <w:rPr>
-                <w:b/>
-                <w:color w:val="000000" w:themeColor="text1"/>
-                <w:lang w:val="ru-RU"/>
-              </w:rPr>
               <w:t>порядке</w:t>
             </w:r>
             <w:r>
               <w:rPr>
                 <w:color w:val="000000" w:themeColor="text1"/>
+                <w:lang w:val="ru-RU"/>
               </w:rPr>
               <w:t xml:space="preserve">. </w:t>
             </w:r>
@@ -2557,7 +2678,6 @@
           </w:tcPr>
           <w:p>
             <w:r>
-              <w:lastRenderedPageBreak/>
               <w:t>…</w:t>
             </w:r>
           </w:p>
@@ -2618,14 +2738,7 @@
           <w:color w:val="FF0000"/>
           <w:lang w:val="ru-RU"/>
         </w:rPr>
-        <w:t>секция предназначена для разработчиков</w:t>
-      </w:r>
-      <w:r>
-        <w:rPr>
-          <w:color w:val="FF0000"/>
-          <w:lang w:val="ru-RU"/>
-        </w:rPr>
-        <w:t>!</w:t>
+        <w:t>секция предназначена для разработчиков!</w:t>
       </w:r>
     </w:p>
     <w:tbl>
@@ -2736,8 +2849,6 @@
           <w:color w:val="7030A0"/>
         </w:rPr>
       </w:pPr>
-      <w:bookmarkStart w:id="0" w:name="_GoBack"/>
-      <w:bookmarkEnd w:id="0"/>
     </w:p>
     <w:sectPr>
       <w:pgSz w:w="12240" w:h="15840"/>
@@ -4495,4 +4606,16 @@
     </a:ext>
   </a:extLst>
 </a:theme>
+</file>
+
+<file path=customXml/item1.xml><?xml version="1.0" encoding="utf-8"?>
+<b:Sources xmlns:b="http://schemas.openxmlformats.org/officeDocument/2006/bibliography" xmlns="http://schemas.openxmlformats.org/officeDocument/2006/bibliography" SelectedStyle="\APASixthEditionOfficeOnline.xsl" StyleName="APA" Version="6"/>
+</file>
+
+<file path=customXml/itemProps1.xml><?xml version="1.0" encoding="utf-8"?>
+<ds:datastoreItem xmlns:ds="http://schemas.openxmlformats.org/officeDocument/2006/customXml" ds:itemID="{EDA7063D-3326-40CE-BC68-16865D951564}">
+  <ds:schemaRefs>
+    <ds:schemaRef ds:uri="http://schemas.openxmlformats.org/officeDocument/2006/bibliography"/>
+  </ds:schemaRefs>
+</ds:datastoreItem>
 </file>
</xml_diff>

<commit_message>
prbly finalized db communications
</commit_message>
<xml_diff>
--- a/doc/admindoc.docx
+++ b/doc/admindoc.docx
@@ -580,9 +580,81 @@
             <w:tcW w:w="1532" w:type="dxa"/>
           </w:tcPr>
           <w:p>
+            <w:pPr>
+              <w:rPr>
+                <w:lang w:val="ru-RU"/>
+              </w:rPr>
+            </w:pPr>
             <w:proofErr w:type="spellStart"/>
             <w:r>
               <w:lastRenderedPageBreak/>
+              <w:t>fio</w:t>
+            </w:r>
+            <w:proofErr w:type="spellEnd"/>
+          </w:p>
+        </w:tc>
+        <w:tc>
+          <w:tcPr>
+            <w:tcW w:w="3260" w:type="dxa"/>
+          </w:tcPr>
+          <w:p>
+            <w:pPr>
+              <w:rPr>
+                <w:lang w:val="ru-RU"/>
+              </w:rPr>
+            </w:pPr>
+            <w:r>
+              <w:t>VARCHAR(60)</w:t>
+            </w:r>
+          </w:p>
+        </w:tc>
+        <w:tc>
+          <w:tcPr>
+            <w:tcW w:w="4558" w:type="dxa"/>
+          </w:tcPr>
+          <w:p>
+            <w:pPr>
+              <w:rPr>
+                <w:lang w:val="ru-RU"/>
+              </w:rPr>
+            </w:pPr>
+            <w:r>
+              <w:rPr>
+                <w:lang w:val="ru-RU"/>
+              </w:rPr>
+              <w:t xml:space="preserve">Ссылка на поле </w:t>
+            </w:r>
+            <w:proofErr w:type="spellStart"/>
+            <w:r>
+              <w:t>fio</w:t>
+            </w:r>
+            <w:proofErr w:type="spellEnd"/>
+            <w:r>
+              <w:rPr>
+                <w:lang w:val="ru-RU"/>
+              </w:rPr>
+              <w:t xml:space="preserve"> </w:t>
+            </w:r>
+            <w:r>
+              <w:rPr>
+                <w:lang w:val="ru-RU"/>
+              </w:rPr>
+              <w:t xml:space="preserve">в </w:t>
+            </w:r>
+            <w:r>
+              <w:t>drivers</w:t>
+            </w:r>
+          </w:p>
+        </w:tc>
+      </w:tr>
+      <w:tr>
+        <w:tc>
+          <w:tcPr>
+            <w:tcW w:w="1532" w:type="dxa"/>
+          </w:tcPr>
+          <w:p>
+            <w:proofErr w:type="spellStart"/>
+            <w:r>
               <w:t>ts</w:t>
             </w:r>
             <w:proofErr w:type="spellEnd"/>
@@ -594,7 +666,7 @@
           </w:tcPr>
           <w:p>
             <w:r>
-              <w:t>TIMESTAMP</w:t>
+              <w:t xml:space="preserve">DATETIME </w:t>
             </w:r>
           </w:p>
         </w:tc>
@@ -614,9 +686,11 @@
               </w:rPr>
               <w:t xml:space="preserve">Время получения данных с </w:t>
             </w:r>
+            <w:proofErr w:type="gramStart"/>
             <w:r>
               <w:t>com</w:t>
             </w:r>
+            <w:proofErr w:type="gramEnd"/>
             <w:r>
               <w:rPr>
                 <w:lang w:val="ru-RU"/>
@@ -637,6 +711,10 @@
             <w:proofErr w:type="spellStart"/>
             <w:r>
               <w:t>ts</w:t>
+            </w:r>
+            <w:proofErr w:type="spellEnd"/>
+            <w:r>
+              <w:t xml:space="preserve"> </w:t>
             </w:r>
             <w:r>
               <w:rPr>
@@ -645,7 +723,7 @@
                 <w:sz w:val="32"/>
                 <w:szCs w:val="32"/>
               </w:rPr>
-              <w:t>TIMESTAMPDEFAULTCURRENT</w:t>
+              <w:t xml:space="preserve">DATETIME </w:t>
             </w:r>
             <w:r>
               <w:rPr>
@@ -654,7 +732,7 @@
                 <w:sz w:val="32"/>
                 <w:szCs w:val="32"/>
               </w:rPr>
-              <w:t>_</w:t>
+              <w:t>DEFAULT</w:t>
             </w:r>
             <w:r>
               <w:rPr>
@@ -663,9 +741,44 @@
                 <w:sz w:val="32"/>
                 <w:szCs w:val="32"/>
               </w:rPr>
+              <w:t xml:space="preserve"> </w:t>
+            </w:r>
+            <w:r>
+              <w:rPr>
+                <w:rStyle w:val="HTML"/>
+                <w:rFonts w:asciiTheme="minorHAnsi" w:eastAsiaTheme="majorEastAsia" w:hAnsiTheme="minorHAnsi" w:cstheme="minorHAnsi"/>
+                <w:sz w:val="32"/>
+                <w:szCs w:val="32"/>
+              </w:rPr>
+              <w:t>CURRENT</w:t>
+            </w:r>
+            <w:r>
+              <w:rPr>
+                <w:rStyle w:val="HTML"/>
+                <w:rFonts w:asciiTheme="minorHAnsi" w:eastAsiaTheme="majorEastAsia" w:hAnsiTheme="minorHAnsi" w:cstheme="minorHAnsi"/>
+                <w:sz w:val="32"/>
+                <w:szCs w:val="32"/>
+              </w:rPr>
+              <w:t>_</w:t>
+            </w:r>
+            <w:r>
+              <w:rPr>
+                <w:rStyle w:val="HTML"/>
+                <w:rFonts w:asciiTheme="minorHAnsi" w:eastAsiaTheme="majorEastAsia" w:hAnsiTheme="minorHAnsi" w:cstheme="minorHAnsi"/>
+                <w:sz w:val="32"/>
+                <w:szCs w:val="32"/>
+              </w:rPr>
               <w:t>TIMESTAM</w:t>
             </w:r>
-            <w:proofErr w:type="spellEnd"/>
+            <w:r>
+              <w:rPr>
+                <w:rStyle w:val="HTML"/>
+                <w:rFonts w:asciiTheme="minorHAnsi" w:eastAsiaTheme="majorEastAsia" w:hAnsiTheme="minorHAnsi" w:cstheme="minorHAnsi"/>
+                <w:sz w:val="32"/>
+                <w:szCs w:val="32"/>
+              </w:rPr>
+              <w:t>P</w:t>
+            </w:r>
             <w:r>
               <w:rPr>
                 <w:rStyle w:val="HTML"/>
@@ -712,8 +825,8 @@
       </w:tblPr>
       <w:tblGrid>
         <w:gridCol w:w="1674"/>
-        <w:gridCol w:w="2824"/>
-        <w:gridCol w:w="5078"/>
+        <w:gridCol w:w="3118"/>
+        <w:gridCol w:w="4558"/>
       </w:tblGrid>
       <w:tr>
         <w:tc>
@@ -745,7 +858,7 @@
           </w:tcPr>
           <w:p>
             <w:r>
-              <w:t>BIGSERIAL</w:t>
+              <w:t>BIGINT IDENTITY</w:t>
             </w:r>
           </w:p>
         </w:tc>
@@ -823,51 +936,46 @@
             <w:tcW w:w="1674" w:type="dxa"/>
           </w:tcPr>
           <w:p>
+            <w:r>
+              <w:t>id</w:t>
+            </w:r>
+          </w:p>
+        </w:tc>
+        <w:tc>
+          <w:tcPr>
+            <w:tcW w:w="3118" w:type="dxa"/>
+          </w:tcPr>
+          <w:p>
+            <w:r>
+              <w:t>VARCHAR(</w:t>
+            </w:r>
+            <w:r>
+              <w:t>12</w:t>
+            </w:r>
+            <w:r>
+              <w:t>)</w:t>
+            </w:r>
+          </w:p>
+        </w:tc>
+        <w:tc>
+          <w:tcPr>
+            <w:tcW w:w="4558" w:type="dxa"/>
+          </w:tcPr>
+          <w:p>
+            <w:r>
+              <w:t xml:space="preserve">id </w:t>
+            </w:r>
+            <w:r>
+              <w:rPr>
+                <w:lang w:val="ru-RU"/>
+              </w:rPr>
+              <w:t xml:space="preserve">машины в </w:t>
+            </w:r>
             <w:proofErr w:type="spellStart"/>
             <w:r>
-              <w:t>event_id</w:t>
+              <w:t>carsdb</w:t>
             </w:r>
             <w:proofErr w:type="spellEnd"/>
-          </w:p>
-        </w:tc>
-        <w:tc>
-          <w:tcPr>
-            <w:tcW w:w="3118" w:type="dxa"/>
-          </w:tcPr>
-          <w:p>
-            <w:r>
-              <w:t>INTEGER</w:t>
-            </w:r>
-          </w:p>
-        </w:tc>
-        <w:tc>
-          <w:tcPr>
-            <w:tcW w:w="4558" w:type="dxa"/>
-          </w:tcPr>
-          <w:p>
-            <w:proofErr w:type="spellStart"/>
-            <w:r>
-              <w:rPr>
-                <w:lang w:val="ru-RU"/>
-              </w:rPr>
-              <w:t>Ссылканаполе</w:t>
-            </w:r>
-            <w:r>
-              <w:t>event_id</w:t>
-            </w:r>
-            <w:r>
-              <w:t>store</w:t>
-            </w:r>
-            <w:r>
-              <w:t>_</w:t>
-            </w:r>
-            <w:r>
-              <w:t>infodb</w:t>
-            </w:r>
-            <w:proofErr w:type="spellEnd"/>
-            <w:r>
-              <w:t>.</w:t>
-            </w:r>
           </w:p>
         </w:tc>
       </w:tr>
@@ -879,7 +987,7 @@
           <w:p>
             <w:proofErr w:type="spellStart"/>
             <w:r>
-              <w:t>gn</w:t>
+              <w:t>event_id</w:t>
             </w:r>
             <w:proofErr w:type="spellEnd"/>
           </w:p>
@@ -890,7 +998,7 @@
           </w:tcPr>
           <w:p>
             <w:r>
-              <w:t>VARCHAR(12)</w:t>
+              <w:t>INTEGER</w:t>
             </w:r>
           </w:p>
         </w:tc>
@@ -899,11 +1007,6 @@
             <w:tcW w:w="4558" w:type="dxa"/>
           </w:tcPr>
           <w:p>
-            <w:pPr>
-              <w:rPr>
-                <w:lang w:val="ru-RU"/>
-              </w:rPr>
-            </w:pPr>
             <w:r>
               <w:rPr>
                 <w:lang w:val="ru-RU"/>
@@ -911,9 +1014,6 @@
               <w:t>Ссылка</w:t>
             </w:r>
             <w:r>
-              <w:rPr>
-                <w:lang w:val="ru-RU"/>
-              </w:rPr>
               <w:t xml:space="preserve"> </w:t>
             </w:r>
             <w:r>
@@ -923,9 +1023,6 @@
               <w:t>на</w:t>
             </w:r>
             <w:r>
-              <w:rPr>
-                <w:lang w:val="ru-RU"/>
-              </w:rPr>
               <w:t xml:space="preserve"> </w:t>
             </w:r>
             <w:r>
@@ -935,31 +1032,34 @@
               <w:t>поле</w:t>
             </w:r>
             <w:r>
-              <w:rPr>
-                <w:lang w:val="ru-RU"/>
-              </w:rPr>
               <w:t xml:space="preserve"> </w:t>
             </w:r>
             <w:proofErr w:type="spellStart"/>
             <w:r>
-              <w:t>gn</w:t>
+              <w:t>event</w:t>
+            </w:r>
+            <w:r>
+              <w:t>_</w:t>
+            </w:r>
+            <w:r>
+              <w:t>id</w:t>
             </w:r>
             <w:proofErr w:type="spellEnd"/>
             <w:r>
-              <w:rPr>
-                <w:lang w:val="ru-RU"/>
-              </w:rPr>
-              <w:t xml:space="preserve"> в </w:t>
+              <w:t xml:space="preserve"> </w:t>
             </w:r>
             <w:proofErr w:type="spellStart"/>
             <w:r>
-              <w:t>carsdb</w:t>
+              <w:t>store</w:t>
+            </w:r>
+            <w:r>
+              <w:t>_</w:t>
+            </w:r>
+            <w:r>
+              <w:t>infodb</w:t>
             </w:r>
             <w:proofErr w:type="spellEnd"/>
             <w:r>
-              <w:rPr>
-                <w:lang w:val="ru-RU"/>
-              </w:rPr>
               <w:t>.</w:t>
             </w:r>
           </w:p>
@@ -973,9 +1073,15 @@
           <w:p>
             <w:proofErr w:type="spellStart"/>
             <w:r>
-              <w:t>fio</w:t>
+              <w:rPr>
+                <w:lang w:val="ru-RU"/>
+              </w:rPr>
+              <w:t>w</w:t>
             </w:r>
             <w:proofErr w:type="spellEnd"/>
+            <w:r>
+              <w:t>eight</w:t>
+            </w:r>
           </w:p>
         </w:tc>
         <w:tc>
@@ -984,13 +1090,7 @@
           </w:tcPr>
           <w:p>
             <w:r>
-              <w:t>VARCHAR(</w:t>
-            </w:r>
-            <w:r>
-              <w:t>60</w:t>
-            </w:r>
-            <w:r>
-              <w:t>)</w:t>
+              <w:t>INTEGER</w:t>
             </w:r>
           </w:p>
         </w:tc>
@@ -1008,27 +1108,7 @@
               <w:rPr>
                 <w:lang w:val="ru-RU"/>
               </w:rPr>
-              <w:t xml:space="preserve">Ссылка на поле </w:t>
-            </w:r>
-            <w:proofErr w:type="spellStart"/>
-            <w:r>
-              <w:t>fio</w:t>
-            </w:r>
-            <w:proofErr w:type="spellEnd"/>
-            <w:r>
-              <w:rPr>
-                <w:lang w:val="ru-RU"/>
-              </w:rPr>
-              <w:t xml:space="preserve"> </w:t>
-            </w:r>
-            <w:r>
-              <w:rPr>
-                <w:lang w:val="ru-RU"/>
-              </w:rPr>
-              <w:t xml:space="preserve">в </w:t>
-            </w:r>
-            <w:r>
-              <w:t>drivers</w:t>
+              <w:t>Скорректированный вес.</w:t>
             </w:r>
           </w:p>
         </w:tc>
@@ -1041,15 +1121,9 @@
           <w:p>
             <w:proofErr w:type="spellStart"/>
             <w:r>
-              <w:rPr>
-                <w:lang w:val="ru-RU"/>
-              </w:rPr>
-              <w:t>w</w:t>
+              <w:t>inp_weight</w:t>
             </w:r>
             <w:proofErr w:type="spellEnd"/>
-            <w:r>
-              <w:t>eight</w:t>
-            </w:r>
           </w:p>
         </w:tc>
         <w:tc>
@@ -1076,7 +1150,7 @@
               <w:rPr>
                 <w:lang w:val="ru-RU"/>
               </w:rPr>
-              <w:t>Скорректированный вес.</w:t>
+              <w:t>Вес до корректировки</w:t>
             </w:r>
           </w:p>
         </w:tc>
@@ -1089,7 +1163,7 @@
           <w:p>
             <w:proofErr w:type="spellStart"/>
             <w:r>
-              <w:t>inp_weight</w:t>
+              <w:t>ts</w:t>
             </w:r>
             <w:proofErr w:type="spellEnd"/>
           </w:p>
@@ -1100,49 +1174,7 @@
           </w:tcPr>
           <w:p>
             <w:r>
-              <w:t>INTEGER</w:t>
-            </w:r>
-          </w:p>
-        </w:tc>
-        <w:tc>
-          <w:tcPr>
-            <w:tcW w:w="4558" w:type="dxa"/>
-          </w:tcPr>
-          <w:p>
-            <w:pPr>
-              <w:rPr>
-                <w:lang w:val="ru-RU"/>
-              </w:rPr>
-            </w:pPr>
-            <w:r>
-              <w:rPr>
-                <w:lang w:val="ru-RU"/>
-              </w:rPr>
-              <w:t>Вес до корректировки</w:t>
-            </w:r>
-          </w:p>
-        </w:tc>
-      </w:tr>
-      <w:tr>
-        <w:tc>
-          <w:tcPr>
-            <w:tcW w:w="1674" w:type="dxa"/>
-          </w:tcPr>
-          <w:p>
-            <w:proofErr w:type="spellStart"/>
-            <w:r>
-              <w:t>ts</w:t>
-            </w:r>
-            <w:proofErr w:type="spellEnd"/>
-          </w:p>
-        </w:tc>
-        <w:tc>
-          <w:tcPr>
-            <w:tcW w:w="3118" w:type="dxa"/>
-          </w:tcPr>
-          <w:p>
-            <w:r>
-              <w:t>TIMESTAMP</w:t>
+              <w:t>DATETIME</w:t>
             </w:r>
           </w:p>
         </w:tc>
@@ -1287,7 +1319,7 @@
           </w:tcPr>
           <w:p>
             <w:r>
-              <w:t>TIMESTAMP</w:t>
+              <w:t>DATETIME</w:t>
             </w:r>
           </w:p>
         </w:tc>
@@ -1478,6 +1510,9 @@
           <w:p>
             <w:r>
               <w:t>INTEGER</w:t>
+            </w:r>
+            <w:r>
+              <w:t xml:space="preserve"> PRIMARY KEY</w:t>
             </w:r>
           </w:p>
         </w:tc>
@@ -1586,7 +1621,6 @@
         <w:rPr>
           <w:lang w:val="ru-RU"/>
         </w:rPr>
-        <w:lastRenderedPageBreak/>
         <w:t xml:space="preserve">Структура </w:t>
       </w:r>
       <w:r>
@@ -2102,7 +2136,14 @@
               <w:rPr>
                 <w:lang w:val="ru-RU"/>
               </w:rPr>
-              <w:t xml:space="preserve">При такой разнице последовательных стабильных масс будет делаться запись в </w:t>
+              <w:t xml:space="preserve">При такой разнице последовательных </w:t>
+            </w:r>
+            <w:r>
+              <w:rPr>
+                <w:lang w:val="ru-RU"/>
+              </w:rPr>
+              <w:lastRenderedPageBreak/>
+              <w:t xml:space="preserve">стабильных масс будет делаться запись в </w:t>
             </w:r>
             <w:r>
               <w:t>storedb</w:t>
@@ -2128,6 +2169,7 @@
               </w:rPr>
             </w:pPr>
             <w:r>
+              <w:lastRenderedPageBreak/>
               <w:t>suffix</w:t>
             </w:r>
           </w:p>
@@ -2146,14 +2188,7 @@
               <w:rPr>
                 <w:lang w:val="ru-RU"/>
               </w:rPr>
-              <w:t xml:space="preserve">Суффикс, который задан у всех </w:t>
-            </w:r>
-            <w:r>
-              <w:rPr>
-                <w:lang w:val="ru-RU"/>
-              </w:rPr>
-              <w:lastRenderedPageBreak/>
-              <w:t xml:space="preserve">подключенных </w:t>
+              <w:t xml:space="preserve">Суффикс, который задан у всех подключенных </w:t>
             </w:r>
             <w:r>
               <w:t>com</w:t>
@@ -2253,7 +2288,6 @@
         <w:rPr>
           <w:color w:val="7030A0"/>
         </w:rPr>
-        <w:lastRenderedPageBreak/>
         <w:t>[COM]</w:t>
       </w:r>
     </w:p>
@@ -4508,7 +4542,7 @@
 </file>
 
 <file path=customXml/itemProps1.xml><?xml version="1.0" encoding="utf-8"?>
-<ds:datastoreItem xmlns:ds="http://schemas.openxmlformats.org/officeDocument/2006/customXml" ds:itemID="{32A03FDE-F9F4-4B0D-B612-1D9FDC322419}">
+<ds:datastoreItem xmlns:ds="http://schemas.openxmlformats.org/officeDocument/2006/customXml" ds:itemID="{6CCE76EE-9D48-4E31-8779-F9736C5EB742}">
   <ds:schemaRefs>
     <ds:schemaRef ds:uri="http://schemas.openxmlformats.org/officeDocument/2006/bibliography"/>
   </ds:schemaRefs>

</xml_diff>

<commit_message>
changes for support fot both ms sql and postgres
</commit_message>
<xml_diff>
--- a/doc/admindoc.docx
+++ b/doc/admindoc.docx
@@ -10,16 +10,8 @@
         <w:rPr>
           <w:lang w:val="ru-RU"/>
         </w:rPr>
-        <w:t xml:space="preserve">Установка </w:t>
+        <w:t>Установка доплнения</w:t>
       </w:r>
-      <w:proofErr w:type="spellStart"/>
-      <w:r>
-        <w:rPr>
-          <w:lang w:val="ru-RU"/>
-        </w:rPr>
-        <w:t>доплнения</w:t>
-      </w:r>
-      <w:proofErr w:type="spellEnd"/>
       <w:r>
         <w:t>:</w:t>
       </w:r>
@@ -131,11 +123,9 @@
             <w:gridSpan w:val="3"/>
           </w:tcPr>
           <w:p>
-            <w:proofErr w:type="spellStart"/>
             <w:r>
               <w:t>cars_table</w:t>
             </w:r>
-            <w:proofErr w:type="spellEnd"/>
           </w:p>
         </w:tc>
       </w:tr>
@@ -240,11 +230,9 @@
             <w:tcW w:w="1532" w:type="dxa"/>
           </w:tcPr>
           <w:p>
-            <w:proofErr w:type="spellStart"/>
             <w:r>
               <w:t>corr</w:t>
             </w:r>
-            <w:proofErr w:type="spellEnd"/>
           </w:p>
         </w:tc>
         <w:tc>
@@ -288,11 +276,9 @@
             <w:tcW w:w="1532" w:type="dxa"/>
           </w:tcPr>
           <w:p>
-            <w:proofErr w:type="spellStart"/>
             <w:r>
               <w:t>gn</w:t>
             </w:r>
-            <w:proofErr w:type="spellEnd"/>
           </w:p>
         </w:tc>
         <w:tc>
@@ -315,33 +301,11 @@
                 <w:lang w:val="ru-RU"/>
               </w:rPr>
             </w:pPr>
-            <w:proofErr w:type="spellStart"/>
-            <w:r>
-              <w:rPr>
-                <w:lang w:val="ru-RU"/>
-              </w:rPr>
-              <w:t>Гос</w:t>
-            </w:r>
-            <w:proofErr w:type="spellEnd"/>
-            <w:r>
-              <w:rPr>
-                <w:lang w:val="ru-RU"/>
-              </w:rPr>
-              <w:t xml:space="preserve"> </w:t>
-            </w:r>
-            <w:proofErr w:type="gramStart"/>
-            <w:r>
-              <w:rPr>
-                <w:lang w:val="ru-RU"/>
-              </w:rPr>
-              <w:t>номер</w:t>
-            </w:r>
-            <w:proofErr w:type="gramEnd"/>
-            <w:r>
-              <w:rPr>
-                <w:lang w:val="ru-RU"/>
-              </w:rPr>
-              <w:t xml:space="preserve"> состоящий из цифр и английских букв</w:t>
+            <w:r>
+              <w:rPr>
+                <w:lang w:val="ru-RU"/>
+              </w:rPr>
+              <w:t>Гос номер состоящий из цифр и английских букв</w:t>
             </w:r>
           </w:p>
         </w:tc>
@@ -358,11 +322,9 @@
           <w:lang w:val="ru-RU"/>
         </w:rPr>
       </w:pPr>
-      <w:proofErr w:type="spellStart"/>
       <w:r>
         <w:t>store_infodb</w:t>
       </w:r>
-      <w:proofErr w:type="spellEnd"/>
     </w:p>
     <w:tbl>
       <w:tblPr>
@@ -396,11 +358,9 @@
             <w:tcW w:w="1532" w:type="dxa"/>
           </w:tcPr>
           <w:p>
-            <w:proofErr w:type="spellStart"/>
             <w:r>
               <w:t>event_id</w:t>
             </w:r>
-            <w:proofErr w:type="spellEnd"/>
           </w:p>
         </w:tc>
         <w:tc>
@@ -580,55 +540,44 @@
             <w:tcW w:w="1532" w:type="dxa"/>
           </w:tcPr>
           <w:p>
+            <w:r>
+              <w:lastRenderedPageBreak/>
+              <w:t>g</w:t>
+            </w:r>
+            <w:r>
+              <w:t>n</w:t>
+            </w:r>
+          </w:p>
+        </w:tc>
+        <w:tc>
+          <w:tcPr>
+            <w:tcW w:w="3260" w:type="dxa"/>
+          </w:tcPr>
+          <w:p>
+            <w:r>
+              <w:t>VARCHAR(12)</w:t>
+            </w:r>
+          </w:p>
+        </w:tc>
+        <w:tc>
+          <w:tcPr>
+            <w:tcW w:w="4558" w:type="dxa"/>
+          </w:tcPr>
+          <w:p>
             <w:pPr>
               <w:rPr>
                 <w:lang w:val="ru-RU"/>
               </w:rPr>
             </w:pPr>
-            <w:proofErr w:type="spellStart"/>
-            <w:r>
-              <w:lastRenderedPageBreak/>
-              <w:t>fio</w:t>
-            </w:r>
-            <w:proofErr w:type="spellEnd"/>
-          </w:p>
-        </w:tc>
-        <w:tc>
-          <w:tcPr>
-            <w:tcW w:w="3260" w:type="dxa"/>
-          </w:tcPr>
-          <w:p>
-            <w:pPr>
-              <w:rPr>
-                <w:lang w:val="ru-RU"/>
-              </w:rPr>
-            </w:pPr>
-            <w:r>
-              <w:t>VARCHAR(60)</w:t>
-            </w:r>
-          </w:p>
-        </w:tc>
-        <w:tc>
-          <w:tcPr>
-            <w:tcW w:w="4558" w:type="dxa"/>
-          </w:tcPr>
-          <w:p>
-            <w:pPr>
-              <w:rPr>
-                <w:lang w:val="ru-RU"/>
-              </w:rPr>
-            </w:pPr>
             <w:r>
               <w:rPr>
                 <w:lang w:val="ru-RU"/>
               </w:rPr>
               <w:t xml:space="preserve">Ссылка на поле </w:t>
             </w:r>
-            <w:proofErr w:type="spellStart"/>
-            <w:r>
-              <w:t>fio</w:t>
-            </w:r>
-            <w:proofErr w:type="spellEnd"/>
+            <w:r>
+              <w:t>gn</w:t>
+            </w:r>
             <w:r>
               <w:rPr>
                 <w:lang w:val="ru-RU"/>
@@ -642,7 +591,7 @@
               <w:t xml:space="preserve">в </w:t>
             </w:r>
             <w:r>
-              <w:t>drivers</w:t>
+              <w:t>carsdb</w:t>
             </w:r>
           </w:p>
         </w:tc>
@@ -653,11 +602,77 @@
             <w:tcW w:w="1532" w:type="dxa"/>
           </w:tcPr>
           <w:p>
-            <w:proofErr w:type="spellStart"/>
+            <w:pPr>
+              <w:rPr>
+                <w:lang w:val="ru-RU"/>
+              </w:rPr>
+            </w:pPr>
+            <w:r>
+              <w:t>fio</w:t>
+            </w:r>
+          </w:p>
+        </w:tc>
+        <w:tc>
+          <w:tcPr>
+            <w:tcW w:w="3260" w:type="dxa"/>
+          </w:tcPr>
+          <w:p>
+            <w:pPr>
+              <w:rPr>
+                <w:lang w:val="ru-RU"/>
+              </w:rPr>
+            </w:pPr>
+            <w:r>
+              <w:t>VARCHAR(60)</w:t>
+            </w:r>
+          </w:p>
+        </w:tc>
+        <w:tc>
+          <w:tcPr>
+            <w:tcW w:w="4558" w:type="dxa"/>
+          </w:tcPr>
+          <w:p>
+            <w:pPr>
+              <w:rPr>
+                <w:lang w:val="ru-RU"/>
+              </w:rPr>
+            </w:pPr>
+            <w:r>
+              <w:rPr>
+                <w:lang w:val="ru-RU"/>
+              </w:rPr>
+              <w:t xml:space="preserve">Ссылка на поле </w:t>
+            </w:r>
+            <w:r>
+              <w:t>fio</w:t>
+            </w:r>
+            <w:r>
+              <w:rPr>
+                <w:lang w:val="ru-RU"/>
+              </w:rPr>
+              <w:t xml:space="preserve"> </w:t>
+            </w:r>
+            <w:r>
+              <w:rPr>
+                <w:lang w:val="ru-RU"/>
+              </w:rPr>
+              <w:t xml:space="preserve">в </w:t>
+            </w:r>
+            <w:r>
+              <w:t>drivers</w:t>
+            </w:r>
+          </w:p>
+        </w:tc>
+      </w:tr>
+      <w:tr>
+        <w:tc>
+          <w:tcPr>
+            <w:tcW w:w="1532" w:type="dxa"/>
+          </w:tcPr>
+          <w:p>
             <w:r>
               <w:t>ts</w:t>
             </w:r>
-            <w:proofErr w:type="spellEnd"/>
           </w:p>
         </w:tc>
         <w:tc>
@@ -686,11 +701,9 @@
               </w:rPr>
               <w:t xml:space="preserve">Время получения данных с </w:t>
             </w:r>
-            <w:proofErr w:type="gramStart"/>
             <w:r>
               <w:t>com</w:t>
             </w:r>
-            <w:proofErr w:type="gramEnd"/>
             <w:r>
               <w:rPr>
                 <w:lang w:val="ru-RU"/>
@@ -708,11 +721,9 @@
             <w:r>
               <w:t>”</w:t>
             </w:r>
-            <w:proofErr w:type="spellStart"/>
             <w:r>
               <w:t>ts</w:t>
             </w:r>
-            <w:proofErr w:type="spellEnd"/>
             <w:r>
               <w:t xml:space="preserve"> </w:t>
             </w:r>
@@ -971,11 +982,9 @@
               </w:rPr>
               <w:t xml:space="preserve">машины в </w:t>
             </w:r>
-            <w:proofErr w:type="spellStart"/>
             <w:r>
               <w:t>carsdb</w:t>
             </w:r>
-            <w:proofErr w:type="spellEnd"/>
           </w:p>
         </w:tc>
       </w:tr>
@@ -985,11 +994,9 @@
             <w:tcW w:w="1674" w:type="dxa"/>
           </w:tcPr>
           <w:p>
-            <w:proofErr w:type="spellStart"/>
             <w:r>
               <w:t>event_id</w:t>
             </w:r>
-            <w:proofErr w:type="spellEnd"/>
           </w:p>
         </w:tc>
         <w:tc>
@@ -1034,7 +1041,6 @@
             <w:r>
               <w:t xml:space="preserve"> </w:t>
             </w:r>
-            <w:proofErr w:type="spellStart"/>
             <w:r>
               <w:t>event</w:t>
             </w:r>
@@ -1044,11 +1050,9 @@
             <w:r>
               <w:t>id</w:t>
             </w:r>
-            <w:proofErr w:type="spellEnd"/>
             <w:r>
               <w:t xml:space="preserve"> </w:t>
             </w:r>
-            <w:proofErr w:type="spellStart"/>
             <w:r>
               <w:t>store</w:t>
             </w:r>
@@ -1058,7 +1062,6 @@
             <w:r>
               <w:t>infodb</w:t>
             </w:r>
-            <w:proofErr w:type="spellEnd"/>
             <w:r>
               <w:t>.</w:t>
             </w:r>
@@ -1071,14 +1074,12 @@
             <w:tcW w:w="1674" w:type="dxa"/>
           </w:tcPr>
           <w:p>
-            <w:proofErr w:type="spellStart"/>
             <w:r>
               <w:rPr>
                 <w:lang w:val="ru-RU"/>
               </w:rPr>
               <w:t>w</w:t>
             </w:r>
-            <w:proofErr w:type="spellEnd"/>
             <w:r>
               <w:t>eight</w:t>
             </w:r>
@@ -1119,11 +1120,9 @@
             <w:tcW w:w="1674" w:type="dxa"/>
           </w:tcPr>
           <w:p>
-            <w:proofErr w:type="spellStart"/>
             <w:r>
               <w:t>inp_weight</w:t>
             </w:r>
-            <w:proofErr w:type="spellEnd"/>
           </w:p>
         </w:tc>
         <w:tc>
@@ -1161,11 +1160,9 @@
             <w:tcW w:w="1674" w:type="dxa"/>
           </w:tcPr>
           <w:p>
-            <w:proofErr w:type="spellStart"/>
             <w:r>
               <w:t>ts</w:t>
             </w:r>
-            <w:proofErr w:type="spellEnd"/>
           </w:p>
         </w:tc>
         <w:tc>
@@ -1233,11 +1230,9 @@
           <w:lang w:val="ru-RU"/>
         </w:rPr>
       </w:pPr>
-      <w:proofErr w:type="spellStart"/>
       <w:r>
         <w:t>debugdb</w:t>
       </w:r>
-      <w:proofErr w:type="spellEnd"/>
     </w:p>
     <w:tbl>
       <w:tblPr>
@@ -1306,11 +1301,9 @@
             <w:tcW w:w="1674" w:type="dxa"/>
           </w:tcPr>
           <w:p>
-            <w:proofErr w:type="spellStart"/>
             <w:r>
               <w:t>ts</w:t>
             </w:r>
-            <w:proofErr w:type="spellEnd"/>
           </w:p>
         </w:tc>
         <w:tc>
@@ -1541,11 +1534,10 @@
             <w:tcW w:w="3240" w:type="dxa"/>
           </w:tcPr>
           <w:p>
-            <w:proofErr w:type="spellStart"/>
-            <w:r>
+            <w:r>
+              <w:lastRenderedPageBreak/>
               <w:t>fio</w:t>
             </w:r>
-            <w:proofErr w:type="spellEnd"/>
           </w:p>
         </w:tc>
         <w:tc>
@@ -1597,21 +1589,14 @@
         <w:t xml:space="preserve">Настроить </w:t>
       </w:r>
       <w:r>
-        <w:t>.</w:t>
+        <w:t>.ini</w:t>
       </w:r>
-      <w:proofErr w:type="spellStart"/>
-      <w:proofErr w:type="gramStart"/>
-      <w:r>
-        <w:t>ini</w:t>
-      </w:r>
-      <w:proofErr w:type="gramEnd"/>
       <w:r>
         <w:rPr>
           <w:lang w:val="ru-RU"/>
         </w:rPr>
         <w:t>фаил</w:t>
       </w:r>
-      <w:proofErr w:type="spellEnd"/>
     </w:p>
     <w:p>
       <w:pPr>
@@ -1624,13 +1609,8 @@
         <w:t xml:space="preserve">Структура </w:t>
       </w:r>
       <w:r>
-        <w:t>.</w:t>
+        <w:t>.ini</w:t>
       </w:r>
-      <w:proofErr w:type="spellStart"/>
-      <w:r>
-        <w:t>ini</w:t>
-      </w:r>
-      <w:proofErr w:type="spellEnd"/>
       <w:r>
         <w:rPr>
           <w:lang w:val="ru-RU"/>
@@ -1698,7 +1678,6 @@
         </w:rPr>
         <w:t>.</w:t>
       </w:r>
-      <w:proofErr w:type="spellStart"/>
       <w:r>
         <w:t>ini</w:t>
       </w:r>
@@ -1706,14 +1685,7 @@
         <w:rPr>
           <w:lang w:val="ru-RU"/>
         </w:rPr>
-        <w:t>фаил</w:t>
-      </w:r>
-      <w:proofErr w:type="spellEnd"/>
-      <w:r>
-        <w:rPr>
-          <w:lang w:val="ru-RU"/>
-        </w:rPr>
-        <w:t xml:space="preserve"> делится на </w:t>
+        <w:t xml:space="preserve">фаил делится на </w:t>
       </w:r>
       <w:r>
         <w:rPr>
@@ -1827,15 +1799,7 @@
           </w:tcPr>
           <w:p>
             <w:r>
-              <w:t>&lt;</w:t>
-            </w:r>
-            <w:proofErr w:type="gramStart"/>
-            <w:r>
-              <w:t>host</w:t>
-            </w:r>
-            <w:proofErr w:type="gramEnd"/>
-            <w:r>
-              <w:t>&gt;&lt;port&gt;&lt;database&gt;&lt;user ID&gt;&lt;user Password&gt;.</w:t>
+              <w:t>&lt;host&gt;&lt;port&gt;&lt;database&gt;&lt;user ID&gt;&lt;user Password&gt;.</w:t>
             </w:r>
             <w:r>
               <w:rPr>
@@ -1918,11 +1882,9 @@
             <w:tcW w:w="4792" w:type="dxa"/>
           </w:tcPr>
           <w:p>
-            <w:proofErr w:type="spellStart"/>
             <w:r>
               <w:t>storedb</w:t>
             </w:r>
-            <w:proofErr w:type="spellEnd"/>
           </w:p>
         </w:tc>
         <w:tc>
@@ -2136,14 +2098,14 @@
               <w:rPr>
                 <w:lang w:val="ru-RU"/>
               </w:rPr>
-              <w:t xml:space="preserve">При такой разнице последовательных </w:t>
+              <w:t xml:space="preserve">При такой </w:t>
             </w:r>
             <w:r>
               <w:rPr>
                 <w:lang w:val="ru-RU"/>
               </w:rPr>
               <w:lastRenderedPageBreak/>
-              <w:t xml:space="preserve">стабильных масс будет делаться запись в </w:t>
+              <w:t xml:space="preserve">разнице последовательных стабильных масс будет делаться запись в </w:t>
             </w:r>
             <w:r>
               <w:t>storedb</w:t>
@@ -2341,7 +2303,6 @@
                 <w:color w:val="000000" w:themeColor="text1"/>
               </w:rPr>
             </w:pPr>
-            <w:proofErr w:type="spellStart"/>
             <w:r>
               <w:rPr>
                 <w:color w:val="000000" w:themeColor="text1"/>
@@ -2349,15 +2310,12 @@
               </w:rPr>
               <w:t>Настройкикаждого</w:t>
             </w:r>
-            <w:proofErr w:type="spellEnd"/>
-            <w:proofErr w:type="gramStart"/>
             <w:r>
               <w:rPr>
                 <w:color w:val="000000" w:themeColor="text1"/>
               </w:rPr>
               <w:t>com</w:t>
             </w:r>
-            <w:proofErr w:type="gramEnd"/>
             <w:r>
               <w:rPr>
                 <w:color w:val="000000" w:themeColor="text1"/>
@@ -2377,19 +2335,11 @@
               </w:rPr>
               <w:t>&lt;</w:t>
             </w:r>
-            <w:proofErr w:type="spellStart"/>
-            <w:r>
-              <w:rPr>
-                <w:color w:val="000000" w:themeColor="text1"/>
-              </w:rPr>
-              <w:t>baudrate</w:t>
-            </w:r>
-            <w:proofErr w:type="spellEnd"/>
-            <w:r>
-              <w:rPr>
-                <w:color w:val="000000" w:themeColor="text1"/>
-              </w:rPr>
-              <w:t xml:space="preserve"> (default(9600))</w:t>
+            <w:r>
+              <w:rPr>
+                <w:color w:val="000000" w:themeColor="text1"/>
+              </w:rPr>
+              <w:t>baudrate (default(9600))</w:t>
             </w:r>
             <w:r>
               <w:rPr>
@@ -2397,14 +2347,12 @@
               </w:rPr>
               <w:t>&gt;&lt;</w:t>
             </w:r>
-            <w:proofErr w:type="spellStart"/>
             <w:r>
               <w:rPr>
                 <w:color w:val="000000" w:themeColor="text1"/>
               </w:rPr>
               <w:t>bytesize</w:t>
             </w:r>
-            <w:proofErr w:type="spellEnd"/>
             <w:r>
               <w:rPr>
                 <w:color w:val="000000" w:themeColor="text1"/>
@@ -2435,7 +2383,6 @@
               </w:rPr>
               <w:t>(</w:t>
             </w:r>
-            <w:proofErr w:type="spellStart"/>
             <w:r>
               <w:rPr>
                 <w:color w:val="000000" w:themeColor="text1"/>
@@ -2466,7 +2413,6 @@
               </w:rPr>
               <w:t>none</w:t>
             </w:r>
-            <w:proofErr w:type="spellEnd"/>
             <w:r>
               <w:rPr>
                 <w:color w:val="000000" w:themeColor="text1"/>
@@ -2485,7 +2431,6 @@
               </w:rPr>
               <w:t>)&gt;.</w:t>
             </w:r>
-            <w:proofErr w:type="spellStart"/>
             <w:r>
               <w:rPr>
                 <w:b/>
@@ -2494,7 +2439,6 @@
               </w:rPr>
               <w:t>Всезначенияобязательнодолжныследоватьвуказанномпорядке</w:t>
             </w:r>
-            <w:proofErr w:type="spellEnd"/>
             <w:r>
               <w:rPr>
                 <w:color w:val="000000" w:themeColor="text1"/>
@@ -2798,14 +2742,12 @@
                 <w:color w:val="000000" w:themeColor="text1"/>
               </w:rPr>
             </w:pPr>
-            <w:proofErr w:type="spellStart"/>
             <w:r>
               <w:rPr>
                 <w:color w:val="000000" w:themeColor="text1"/>
               </w:rPr>
               <w:t>LogLevel</w:t>
             </w:r>
-            <w:proofErr w:type="spellEnd"/>
           </w:p>
         </w:tc>
         <w:tc>
@@ -4531,7 +4473,7 @@
   <a:extraClrSchemeLst/>
   <a:extLst>
     <a:ext uri="{05A4C25C-085E-4340-85A3-A5531E510DB2}">
-      <thm15:themeFamily xmlns="" xmlns:thm15="http://schemas.microsoft.com/office/thememl/2012/main" name="Office Theme" id="{62F939B6-93AF-4DB8-9C6B-D6C7DFDC589F}" vid="{4A3C46E8-61CC-4603-A589-7422A47A8E4A}"/>
+      <thm15:themeFamily xmlns:thm15="http://schemas.microsoft.com/office/thememl/2012/main" xmlns="" name="Office Theme" id="{62F939B6-93AF-4DB8-9C6B-D6C7DFDC589F}" vid="{4A3C46E8-61CC-4603-A589-7422A47A8E4A}"/>
     </a:ext>
   </a:extLst>
 </a:theme>
@@ -4542,7 +4484,7 @@
 </file>
 
 <file path=customXml/itemProps1.xml><?xml version="1.0" encoding="utf-8"?>
-<ds:datastoreItem xmlns:ds="http://schemas.openxmlformats.org/officeDocument/2006/customXml" ds:itemID="{6CCE76EE-9D48-4E31-8779-F9736C5EB742}">
+<ds:datastoreItem xmlns:ds="http://schemas.openxmlformats.org/officeDocument/2006/customXml" ds:itemID="{A5C4D2E6-376A-4029-B18F-196FC3B63557}">
   <ds:schemaRefs>
     <ds:schemaRef ds:uri="http://schemas.openxmlformats.org/officeDocument/2006/bibliography"/>
   </ds:schemaRefs>

</xml_diff>

<commit_message>
now controller starts from controller3.2.exe
</commit_message>
<xml_diff>
--- a/doc/admindoc.docx
+++ b/doc/admindoc.docx
@@ -167,7 +167,13 @@
               <w:rPr>
                 <w:lang w:val="ru-RU"/>
               </w:rPr>
-              <w:t>Идентификатор водителя</w:t>
+              <w:t xml:space="preserve">Идентификатор </w:t>
+            </w:r>
+            <w:r>
+              <w:rPr>
+                <w:lang w:val="ru-RU"/>
+              </w:rPr>
+              <w:t>машины</w:t>
             </w:r>
             <w:r>
               <w:rPr>
@@ -289,6 +295,18 @@
             <w:r>
               <w:t>VARCHAR(12)</w:t>
             </w:r>
+            <w:r>
+              <w:t xml:space="preserve"> </w:t>
+            </w:r>
+            <w:r>
+              <w:rPr>
+                <w:rFonts w:cstheme="minorHAnsi"/>
+                <w:color w:val="000000" w:themeColor="text1"/>
+                <w:szCs w:val="32"/>
+                <w:shd w:val="clear" w:color="auto" w:fill="FFFFFF"/>
+              </w:rPr>
+              <w:t>UNIQUE</w:t>
+            </w:r>
           </w:p>
         </w:tc>
         <w:tc>
@@ -305,7 +323,19 @@
               <w:rPr>
                 <w:lang w:val="ru-RU"/>
               </w:rPr>
-              <w:t>Гос номер состоящий из цифр и английских букв</w:t>
+              <w:t xml:space="preserve">Гос номер состоящий из цифр и </w:t>
+            </w:r>
+            <w:r>
+              <w:rPr>
+                <w:lang w:val="ru-RU"/>
+              </w:rPr>
+              <w:t xml:space="preserve">русских </w:t>
+            </w:r>
+            <w:r>
+              <w:rPr>
+                <w:lang w:val="ru-RU"/>
+              </w:rPr>
+              <w:t>букв</w:t>
             </w:r>
           </w:p>
         </w:tc>
@@ -396,6 +426,9 @@
               <w:t>sequence</w:t>
             </w:r>
             <w:r>
+              <w:t xml:space="preserve"> </w:t>
+            </w:r>
+            <w:r>
               <w:rPr>
                 <w:lang w:val="ru-RU"/>
               </w:rPr>
@@ -418,6 +451,13 @@
               <w:t>Важно заметить</w:t>
             </w:r>
             <w:r>
+              <w:rPr>
+                <w:b/>
+                <w:lang w:val="ru-RU"/>
+              </w:rPr>
+              <w:t xml:space="preserve"> </w:t>
+            </w:r>
+            <w:r>
               <w:t>event</w:t>
             </w:r>
             <w:r>
@@ -428,6 +468,12 @@
             </w:r>
             <w:r>
               <w:t>id</w:t>
+            </w:r>
+            <w:r>
+              <w:rPr>
+                <w:lang w:val="ru-RU"/>
+              </w:rPr>
+              <w:t xml:space="preserve"> </w:t>
             </w:r>
             <w:r>
               <w:rPr>
@@ -4473,7 +4519,7 @@
   <a:extraClrSchemeLst/>
   <a:extLst>
     <a:ext uri="{05A4C25C-085E-4340-85A3-A5531E510DB2}">
-      <thm15:themeFamily xmlns:thm15="http://schemas.microsoft.com/office/thememl/2012/main" xmlns="" name="Office Theme" id="{62F939B6-93AF-4DB8-9C6B-D6C7DFDC589F}" vid="{4A3C46E8-61CC-4603-A589-7422A47A8E4A}"/>
+      <thm15:themeFamily xmlns="" xmlns:thm15="http://schemas.microsoft.com/office/thememl/2012/main" name="Office Theme" id="{62F939B6-93AF-4DB8-9C6B-D6C7DFDC589F}" vid="{4A3C46E8-61CC-4603-A589-7422A47A8E4A}"/>
     </a:ext>
   </a:extLst>
 </a:theme>
@@ -4484,7 +4530,7 @@
 </file>
 
 <file path=customXml/itemProps1.xml><?xml version="1.0" encoding="utf-8"?>
-<ds:datastoreItem xmlns:ds="http://schemas.openxmlformats.org/officeDocument/2006/customXml" ds:itemID="{A5C4D2E6-376A-4029-B18F-196FC3B63557}">
+<ds:datastoreItem xmlns:ds="http://schemas.openxmlformats.org/officeDocument/2006/customXml" ds:itemID="{AC505DDE-E604-4683-AE62-2178A41EB5EA}">
   <ds:schemaRefs>
     <ds:schemaRef ds:uri="http://schemas.openxmlformats.org/officeDocument/2006/bibliography"/>
   </ds:schemaRefs>

</xml_diff>